<commit_message>
Pequenos ajustes no WAD e no README.md
</commit_message>
<xml_diff>
--- a/documentos/T7_G2_V04_Web_application_document.docx
+++ b/documentos/T7_G2_V04_Web_application_document.docx
@@ -5,265 +5,174 @@
     <w:p>
       <w:pPr>
         <w:pStyle w:val="Title"/>
-        <w:keepLines w:val="1"/>
         <w:spacing w:after="120" w:line="360" w:lineRule="auto"/>
-        <w:ind w:left="0" w:right="-144.3307086614169" w:firstLine="0"/>
-        <w:jc w:val="left"/>
-        <w:rPr>
-          <w:rFonts w:ascii="Arial" w:cs="Arial" w:eastAsia="Arial" w:hAnsi="Arial"/>
-          <w:b w:val="1"/>
-        </w:rPr>
-      </w:pPr>
-      <w:bookmarkStart w:colFirst="0" w:colLast="0" w:name="_heading=h.qxltf7soumj3" w:id="0"/>
+        <w:ind w:left="708" w:right="720" w:firstLine="0"/>
+        <w:jc w:val="center"/>
+        <w:rPr>
+          <w:rFonts w:ascii="Arial" w:cs="Arial" w:eastAsia="Arial" w:hAnsi="Arial"/>
+          <w:sz w:val="50"/>
+          <w:szCs w:val="50"/>
+        </w:rPr>
+      </w:pPr>
+      <w:bookmarkStart w:colFirst="0" w:colLast="0" w:name="_heading=h.gjdgxs" w:id="0"/>
       <w:bookmarkEnd w:id="0"/>
       <w:r>
         <w:rPr>
-          <w:rtl w:val="0"/>
-        </w:rPr>
+          <w:rFonts w:ascii="Arial" w:cs="Arial" w:eastAsia="Arial" w:hAnsi="Arial"/>
+          <w:sz w:val="50"/>
+          <w:szCs w:val="50"/>
+          <w:rtl w:val="0"/>
+        </w:rPr>
+        <w:t xml:space="preserve">WAD</w:t>
       </w:r>
     </w:p>
     <w:p>
       <w:pPr>
         <w:pStyle w:val="Title"/>
-        <w:keepLines w:val="1"/>
         <w:spacing w:after="120" w:line="360" w:lineRule="auto"/>
-        <w:ind w:left="0" w:right="-144.3307086614169" w:firstLine="0"/>
+        <w:ind w:left="708" w:right="720" w:firstLine="0"/>
         <w:jc w:val="center"/>
         <w:rPr>
           <w:rFonts w:ascii="Arial" w:cs="Arial" w:eastAsia="Arial" w:hAnsi="Arial"/>
-          <w:b w:val="1"/>
-        </w:rPr>
-      </w:pPr>
-      <w:bookmarkStart w:colFirst="0" w:colLast="0" w:name="_heading=h.gjdgxs" w:id="1"/>
+          <w:sz w:val="18"/>
+          <w:szCs w:val="18"/>
+        </w:rPr>
+      </w:pPr>
+      <w:bookmarkStart w:colFirst="0" w:colLast="0" w:name="_heading=h.30j0zll" w:id="1"/>
       <w:bookmarkEnd w:id="1"/>
       <w:r>
         <w:rPr>
           <w:rFonts w:ascii="Arial" w:cs="Arial" w:eastAsia="Arial" w:hAnsi="Arial"/>
-          <w:b w:val="1"/>
-          <w:rtl w:val="0"/>
-        </w:rPr>
-        <w:t xml:space="preserve">WAD</w:t>
-      </w:r>
-    </w:p>
-    <w:p>
-      <w:pPr>
-        <w:pStyle w:val="Title"/>
-        <w:keepLines w:val="1"/>
-        <w:spacing w:after="120" w:line="360" w:lineRule="auto"/>
-        <w:ind w:left="566.9291338582675" w:right="-144.3307086614169" w:hanging="135"/>
-        <w:jc w:val="center"/>
-        <w:rPr>
-          <w:rFonts w:ascii="Arial" w:cs="Arial" w:eastAsia="Arial" w:hAnsi="Arial"/>
-          <w:b w:val="1"/>
-          <w:color w:val="000000"/>
-          <w:sz w:val="20"/>
-          <w:szCs w:val="20"/>
-        </w:rPr>
-      </w:pPr>
-      <w:bookmarkStart w:colFirst="0" w:colLast="0" w:name="_heading=h.30j0zll" w:id="2"/>
-      <w:bookmarkEnd w:id="2"/>
-      <w:r>
-        <w:rPr>
-          <w:rFonts w:ascii="Arial" w:cs="Arial" w:eastAsia="Arial" w:hAnsi="Arial"/>
-          <w:b w:val="1"/>
-          <w:rtl w:val="0"/>
-        </w:rPr>
-        <w:t xml:space="preserve">WEB APPLICATION DOCUMENT</w:t>
-      </w:r>
-      <w:r>
-        <w:rPr>
-          <w:rtl w:val="0"/>
-        </w:rPr>
-      </w:r>
-    </w:p>
-    <w:p>
-      <w:pPr>
-        <w:pBdr>
-          <w:top w:space="0" w:sz="0" w:val="nil"/>
-          <w:left w:space="0" w:sz="0" w:val="nil"/>
-          <w:bottom w:space="0" w:sz="0" w:val="nil"/>
-          <w:right w:space="0" w:sz="0" w:val="nil"/>
-          <w:between w:space="0" w:sz="0" w:val="nil"/>
-        </w:pBdr>
+          <w:sz w:val="50"/>
+          <w:szCs w:val="50"/>
+          <w:rtl w:val="0"/>
+        </w:rPr>
+        <w:t xml:space="preserve">WEB APPLICATION DOCUMENT </w:t>
+      </w:r>
+      <w:r>
+        <w:rPr>
+          <w:rtl w:val="0"/>
+        </w:rPr>
+      </w:r>
+    </w:p>
+    <w:p>
+      <w:pPr>
         <w:tabs>
           <w:tab w:val="left" w:leader="none" w:pos="3870"/>
         </w:tabs>
         <w:spacing w:after="120" w:before="120" w:line="360" w:lineRule="auto"/>
-        <w:ind w:left="566.9291338582675" w:right="-144.3307086614169" w:hanging="135"/>
-        <w:jc w:val="center"/>
-        <w:rPr>
-          <w:rFonts w:ascii="Arial" w:cs="Arial" w:eastAsia="Arial" w:hAnsi="Arial"/>
-          <w:color w:val="000000"/>
-          <w:sz w:val="20"/>
-          <w:szCs w:val="20"/>
-        </w:rPr>
-      </w:pPr>
-      <w:r>
-        <w:rPr>
-          <w:rtl w:val="0"/>
-        </w:rPr>
-      </w:r>
-    </w:p>
-    <w:p>
-      <w:pPr>
-        <w:pBdr>
-          <w:top w:space="0" w:sz="0" w:val="nil"/>
-          <w:left w:space="0" w:sz="0" w:val="nil"/>
-          <w:bottom w:space="0" w:sz="0" w:val="nil"/>
-          <w:right w:space="0" w:sz="0" w:val="nil"/>
-          <w:between w:space="0" w:sz="0" w:val="nil"/>
-        </w:pBdr>
+        <w:ind w:left="1440" w:firstLine="0"/>
+        <w:jc w:val="both"/>
+        <w:rPr>
+          <w:rFonts w:ascii="Arial" w:cs="Arial" w:eastAsia="Arial" w:hAnsi="Arial"/>
+        </w:rPr>
+      </w:pPr>
+      <w:r>
+        <w:rPr>
+          <w:rtl w:val="0"/>
+        </w:rPr>
+      </w:r>
+    </w:p>
+    <w:p>
+      <w:pPr>
         <w:tabs>
           <w:tab w:val="left" w:leader="none" w:pos="3870"/>
         </w:tabs>
         <w:spacing w:after="120" w:before="120" w:line="360" w:lineRule="auto"/>
-        <w:ind w:left="566.9291338582675" w:right="-144.3307086614169" w:hanging="135"/>
-        <w:jc w:val="center"/>
-        <w:rPr>
-          <w:rFonts w:ascii="Arial" w:cs="Arial" w:eastAsia="Arial" w:hAnsi="Arial"/>
-          <w:color w:val="000000"/>
-          <w:sz w:val="20"/>
-          <w:szCs w:val="20"/>
-        </w:rPr>
-      </w:pPr>
-      <w:r>
-        <w:rPr>
-          <w:rtl w:val="0"/>
-        </w:rPr>
-      </w:r>
-    </w:p>
-    <w:p>
-      <w:pPr>
-        <w:pBdr>
-          <w:top w:space="0" w:sz="0" w:val="nil"/>
-          <w:left w:space="0" w:sz="0" w:val="nil"/>
-          <w:bottom w:space="0" w:sz="0" w:val="nil"/>
-          <w:right w:space="0" w:sz="0" w:val="nil"/>
-          <w:between w:space="0" w:sz="0" w:val="nil"/>
-        </w:pBdr>
+        <w:ind w:left="1440" w:firstLine="0"/>
+        <w:jc w:val="both"/>
+        <w:rPr>
+          <w:rFonts w:ascii="Arial" w:cs="Arial" w:eastAsia="Arial" w:hAnsi="Arial"/>
+        </w:rPr>
+      </w:pPr>
+      <w:r>
+        <w:rPr>
+          <w:rtl w:val="0"/>
+        </w:rPr>
+      </w:r>
+    </w:p>
+    <w:p>
+      <w:pPr>
         <w:tabs>
           <w:tab w:val="left" w:leader="none" w:pos="3870"/>
         </w:tabs>
         <w:spacing w:after="120" w:before="120" w:line="360" w:lineRule="auto"/>
-        <w:ind w:left="566.9291338582675" w:right="-144.3307086614169" w:hanging="135"/>
-        <w:jc w:val="center"/>
-        <w:rPr>
-          <w:rFonts w:ascii="Arial" w:cs="Arial" w:eastAsia="Arial" w:hAnsi="Arial"/>
-          <w:color w:val="000000"/>
-          <w:sz w:val="20"/>
-          <w:szCs w:val="20"/>
-        </w:rPr>
-      </w:pPr>
-      <w:r>
-        <w:rPr>
-          <w:rtl w:val="0"/>
-        </w:rPr>
-      </w:r>
-    </w:p>
-    <w:p>
-      <w:pPr>
-        <w:pBdr>
-          <w:top w:space="0" w:sz="0" w:val="nil"/>
-          <w:left w:space="0" w:sz="0" w:val="nil"/>
-          <w:bottom w:space="0" w:sz="0" w:val="nil"/>
-          <w:right w:space="0" w:sz="0" w:val="nil"/>
-          <w:between w:space="0" w:sz="0" w:val="nil"/>
-        </w:pBdr>
+        <w:ind w:left="1440" w:firstLine="0"/>
+        <w:jc w:val="both"/>
+        <w:rPr>
+          <w:rFonts w:ascii="Arial" w:cs="Arial" w:eastAsia="Arial" w:hAnsi="Arial"/>
+        </w:rPr>
+      </w:pPr>
+      <w:r>
+        <w:rPr>
+          <w:rtl w:val="0"/>
+        </w:rPr>
+      </w:r>
+    </w:p>
+    <w:p>
+      <w:pPr>
         <w:tabs>
           <w:tab w:val="left" w:leader="none" w:pos="3870"/>
         </w:tabs>
         <w:spacing w:after="120" w:before="120" w:line="360" w:lineRule="auto"/>
-        <w:ind w:left="566.9291338582675" w:right="-144.3307086614169" w:hanging="135"/>
-        <w:jc w:val="center"/>
-        <w:rPr>
-          <w:rFonts w:ascii="Arial" w:cs="Arial" w:eastAsia="Arial" w:hAnsi="Arial"/>
-          <w:color w:val="000000"/>
-          <w:sz w:val="20"/>
-          <w:szCs w:val="20"/>
-        </w:rPr>
-      </w:pPr>
-      <w:r>
-        <w:rPr>
-          <w:rtl w:val="0"/>
-        </w:rPr>
-      </w:r>
-    </w:p>
-    <w:p>
-      <w:pPr>
-        <w:pBdr>
-          <w:top w:space="0" w:sz="0" w:val="nil"/>
-          <w:left w:space="0" w:sz="0" w:val="nil"/>
-          <w:bottom w:space="0" w:sz="0" w:val="nil"/>
-          <w:right w:space="0" w:sz="0" w:val="nil"/>
-          <w:between w:space="0" w:sz="0" w:val="nil"/>
-        </w:pBdr>
+        <w:ind w:left="0" w:firstLine="0"/>
+        <w:jc w:val="both"/>
+        <w:rPr>
+          <w:rFonts w:ascii="Arial" w:cs="Arial" w:eastAsia="Arial" w:hAnsi="Arial"/>
+        </w:rPr>
+      </w:pPr>
+      <w:r>
+        <w:rPr>
+          <w:rtl w:val="0"/>
+        </w:rPr>
+      </w:r>
+    </w:p>
+    <w:p>
+      <w:pPr>
         <w:tabs>
           <w:tab w:val="left" w:leader="none" w:pos="3870"/>
         </w:tabs>
         <w:spacing w:after="120" w:before="120" w:line="360" w:lineRule="auto"/>
-        <w:ind w:left="566.9291338582675" w:right="-144.3307086614169" w:hanging="135"/>
-        <w:jc w:val="center"/>
-        <w:rPr>
-          <w:rFonts w:ascii="Arial" w:cs="Arial" w:eastAsia="Arial" w:hAnsi="Arial"/>
-          <w:color w:val="000000"/>
-          <w:sz w:val="20"/>
-          <w:szCs w:val="20"/>
-        </w:rPr>
-      </w:pPr>
-      <w:r>
-        <w:rPr>
-          <w:rtl w:val="0"/>
-        </w:rPr>
-      </w:r>
-    </w:p>
-    <w:p>
-      <w:pPr>
-        <w:pBdr>
-          <w:top w:space="0" w:sz="0" w:val="nil"/>
-          <w:left w:space="0" w:sz="0" w:val="nil"/>
-          <w:bottom w:space="0" w:sz="0" w:val="nil"/>
-          <w:right w:space="0" w:sz="0" w:val="nil"/>
-          <w:between w:space="0" w:sz="0" w:val="nil"/>
-        </w:pBdr>
+        <w:ind w:left="1440" w:firstLine="0"/>
+        <w:jc w:val="both"/>
+        <w:rPr>
+          <w:rFonts w:ascii="Arial" w:cs="Arial" w:eastAsia="Arial" w:hAnsi="Arial"/>
+        </w:rPr>
+      </w:pPr>
+      <w:r>
+        <w:rPr>
+          <w:rtl w:val="0"/>
+        </w:rPr>
+      </w:r>
+    </w:p>
+    <w:p>
+      <w:pPr>
         <w:tabs>
           <w:tab w:val="left" w:leader="none" w:pos="3870"/>
         </w:tabs>
         <w:spacing w:after="120" w:before="120" w:line="360" w:lineRule="auto"/>
-        <w:ind w:left="566.9291338582675" w:right="-144.3307086614169" w:hanging="135"/>
-        <w:jc w:val="center"/>
-        <w:rPr>
-          <w:rFonts w:ascii="Arial" w:cs="Arial" w:eastAsia="Arial" w:hAnsi="Arial"/>
-          <w:color w:val="000000"/>
-          <w:sz w:val="20"/>
-          <w:szCs w:val="20"/>
-        </w:rPr>
-      </w:pPr>
-      <w:r>
-        <w:rPr>
-          <w:rtl w:val="0"/>
-        </w:rPr>
-      </w:r>
-    </w:p>
-    <w:p>
-      <w:pPr>
-        <w:pBdr>
-          <w:top w:space="0" w:sz="0" w:val="nil"/>
-          <w:left w:space="0" w:sz="0" w:val="nil"/>
-          <w:bottom w:space="0" w:sz="0" w:val="nil"/>
-          <w:right w:space="0" w:sz="0" w:val="nil"/>
-          <w:between w:space="0" w:sz="0" w:val="nil"/>
-        </w:pBdr>
+        <w:ind w:left="1440" w:firstLine="0"/>
+        <w:jc w:val="both"/>
+        <w:rPr>
+          <w:rFonts w:ascii="Arial" w:cs="Arial" w:eastAsia="Arial" w:hAnsi="Arial"/>
+        </w:rPr>
+      </w:pPr>
+      <w:r>
+        <w:rPr>
+          <w:rtl w:val="0"/>
+        </w:rPr>
+      </w:r>
+    </w:p>
+    <w:p>
+      <w:pPr>
         <w:tabs>
           <w:tab w:val="left" w:leader="none" w:pos="3870"/>
         </w:tabs>
         <w:spacing w:after="120" w:before="120" w:line="360" w:lineRule="auto"/>
-        <w:ind w:left="566.9291338582675" w:right="-144.3307086614169" w:hanging="135"/>
-        <w:jc w:val="center"/>
-        <w:rPr>
-          <w:rFonts w:ascii="Arial" w:cs="Arial" w:eastAsia="Arial" w:hAnsi="Arial"/>
-          <w:color w:val="000000"/>
-          <w:sz w:val="20"/>
-          <w:szCs w:val="20"/>
+        <w:ind w:left="1440" w:firstLine="0"/>
+        <w:jc w:val="both"/>
+        <w:rPr>
+          <w:rFonts w:ascii="Arial" w:cs="Arial" w:eastAsia="Arial" w:hAnsi="Arial"/>
         </w:rPr>
       </w:pPr>
       <w:r>
@@ -279,217 +188,151 @@
           <w:tab w:val="left" w:leader="none" w:pos="3870"/>
         </w:tabs>
         <w:spacing w:after="120" w:before="120" w:line="360" w:lineRule="auto"/>
-        <w:ind w:left="566.9291338582675" w:right="-144.3307086614169" w:hanging="135"/>
         <w:jc w:val="center"/>
         <w:rPr>
           <w:rFonts w:ascii="Arial" w:cs="Arial" w:eastAsia="Arial" w:hAnsi="Arial"/>
-          <w:b w:val="1"/>
-        </w:rPr>
-      </w:pPr>
-      <w:bookmarkStart w:colFirst="0" w:colLast="0" w:name="_heading=h.1fob9te" w:id="3"/>
-      <w:bookmarkEnd w:id="3"/>
-      <w:r>
-        <w:rPr>
-          <w:rFonts w:ascii="Arial" w:cs="Arial" w:eastAsia="Arial" w:hAnsi="Arial"/>
-          <w:b w:val="1"/>
-          <w:rtl w:val="0"/>
-        </w:rPr>
-        <w:t xml:space="preserve">Dendem</w:t>
-      </w:r>
-      <w:r>
-        <w:rPr>
-          <w:rtl w:val="0"/>
-        </w:rPr>
-      </w:r>
-    </w:p>
-    <w:p>
-      <w:pPr>
-        <w:pBdr>
-          <w:top w:space="0" w:sz="0" w:val="nil"/>
-          <w:left w:space="0" w:sz="0" w:val="nil"/>
-          <w:bottom w:space="0" w:sz="0" w:val="nil"/>
-          <w:right w:space="0" w:sz="0" w:val="nil"/>
-          <w:between w:space="0" w:sz="0" w:val="nil"/>
-        </w:pBdr>
+        </w:rPr>
+      </w:pPr>
+      <w:bookmarkStart w:colFirst="0" w:colLast="0" w:name="_heading=h.1fob9te" w:id="2"/>
+      <w:bookmarkEnd w:id="2"/>
+      <w:r>
+        <w:rPr>
+          <w:rFonts w:ascii="Arial" w:cs="Arial" w:eastAsia="Arial" w:hAnsi="Arial"/>
+          <w:rtl w:val="0"/>
+        </w:rPr>
+        <w:t xml:space="preserve">&lt;</w:t>
+      </w:r>
+      <w:r>
+        <w:rPr>
+          <w:rFonts w:ascii="Arial" w:cs="Arial" w:eastAsia="Arial" w:hAnsi="Arial"/>
+          <w:rtl w:val="0"/>
+        </w:rPr>
+        <w:t xml:space="preserve">DENDEM</w:t>
+      </w:r>
+      <w:r>
+        <w:rPr>
+          <w:rFonts w:ascii="Arial" w:cs="Arial" w:eastAsia="Arial" w:hAnsi="Arial"/>
+          <w:rtl w:val="0"/>
+        </w:rPr>
+        <w:t xml:space="preserve">&gt;</w:t>
+      </w:r>
+    </w:p>
+    <w:p>
+      <w:pPr>
         <w:tabs>
           <w:tab w:val="left" w:leader="none" w:pos="3870"/>
         </w:tabs>
         <w:spacing w:after="120" w:before="120" w:line="360" w:lineRule="auto"/>
-        <w:ind w:left="566.9291338582675" w:right="-144.3307086614169" w:hanging="135"/>
-        <w:jc w:val="center"/>
-        <w:rPr>
-          <w:rFonts w:ascii="Arial" w:cs="Arial" w:eastAsia="Arial" w:hAnsi="Arial"/>
-          <w:sz w:val="20"/>
-          <w:szCs w:val="20"/>
-        </w:rPr>
-      </w:pPr>
-      <w:r>
-        <w:rPr>
-          <w:rtl w:val="0"/>
-        </w:rPr>
-      </w:r>
-    </w:p>
-    <w:p>
-      <w:pPr>
-        <w:pBdr>
-          <w:top w:space="0" w:sz="0" w:val="nil"/>
-          <w:left w:space="0" w:sz="0" w:val="nil"/>
-          <w:bottom w:space="0" w:sz="0" w:val="nil"/>
-          <w:right w:space="0" w:sz="0" w:val="nil"/>
-          <w:between w:space="0" w:sz="0" w:val="nil"/>
-        </w:pBdr>
+        <w:ind w:left="0" w:firstLine="0"/>
+        <w:jc w:val="both"/>
+        <w:rPr>
+          <w:rFonts w:ascii="Arial" w:cs="Arial" w:eastAsia="Arial" w:hAnsi="Arial"/>
+        </w:rPr>
+      </w:pPr>
+      <w:r>
+        <w:rPr>
+          <w:rtl w:val="0"/>
+        </w:rPr>
+      </w:r>
+    </w:p>
+    <w:p>
+      <w:pPr>
         <w:tabs>
           <w:tab w:val="left" w:leader="none" w:pos="3870"/>
         </w:tabs>
         <w:spacing w:after="120" w:before="120" w:line="360" w:lineRule="auto"/>
-        <w:ind w:left="566.9291338582675" w:right="-144.3307086614169" w:hanging="135"/>
-        <w:jc w:val="center"/>
-        <w:rPr>
-          <w:rFonts w:ascii="Arial" w:cs="Arial" w:eastAsia="Arial" w:hAnsi="Arial"/>
-          <w:sz w:val="20"/>
-          <w:szCs w:val="20"/>
-        </w:rPr>
-      </w:pPr>
-      <w:r>
-        <w:rPr>
-          <w:rtl w:val="0"/>
-        </w:rPr>
-      </w:r>
-    </w:p>
-    <w:p>
-      <w:pPr>
-        <w:pBdr>
-          <w:top w:space="0" w:sz="0" w:val="nil"/>
-          <w:left w:space="0" w:sz="0" w:val="nil"/>
-          <w:bottom w:space="0" w:sz="0" w:val="nil"/>
-          <w:right w:space="0" w:sz="0" w:val="nil"/>
-          <w:between w:space="0" w:sz="0" w:val="nil"/>
-        </w:pBdr>
+        <w:ind w:left="0" w:firstLine="0"/>
+        <w:jc w:val="both"/>
+        <w:rPr>
+          <w:rFonts w:ascii="Arial" w:cs="Arial" w:eastAsia="Arial" w:hAnsi="Arial"/>
+        </w:rPr>
+      </w:pPr>
+      <w:r>
+        <w:rPr>
+          <w:rtl w:val="0"/>
+        </w:rPr>
+      </w:r>
+    </w:p>
+    <w:p>
+      <w:pPr>
         <w:tabs>
           <w:tab w:val="left" w:leader="none" w:pos="3870"/>
         </w:tabs>
         <w:spacing w:after="120" w:before="120" w:line="360" w:lineRule="auto"/>
-        <w:ind w:left="566.9291338582675" w:right="-144.3307086614169" w:hanging="135"/>
-        <w:jc w:val="center"/>
-        <w:rPr>
-          <w:rFonts w:ascii="Arial" w:cs="Arial" w:eastAsia="Arial" w:hAnsi="Arial"/>
-          <w:sz w:val="20"/>
-          <w:szCs w:val="20"/>
-        </w:rPr>
-      </w:pPr>
-      <w:r>
-        <w:rPr>
-          <w:rtl w:val="0"/>
-        </w:rPr>
-      </w:r>
-    </w:p>
-    <w:p>
-      <w:pPr>
-        <w:pBdr>
-          <w:top w:space="0" w:sz="0" w:val="nil"/>
-          <w:left w:space="0" w:sz="0" w:val="nil"/>
-          <w:bottom w:space="0" w:sz="0" w:val="nil"/>
-          <w:right w:space="0" w:sz="0" w:val="nil"/>
-          <w:between w:space="0" w:sz="0" w:val="nil"/>
-        </w:pBdr>
+        <w:ind w:left="0" w:firstLine="0"/>
+        <w:jc w:val="both"/>
+        <w:rPr>
+          <w:rFonts w:ascii="Arial" w:cs="Arial" w:eastAsia="Arial" w:hAnsi="Arial"/>
+        </w:rPr>
+      </w:pPr>
+      <w:r>
+        <w:rPr>
+          <w:rtl w:val="0"/>
+        </w:rPr>
+      </w:r>
+    </w:p>
+    <w:p>
+      <w:pPr>
         <w:tabs>
           <w:tab w:val="left" w:leader="none" w:pos="3870"/>
         </w:tabs>
         <w:spacing w:after="120" w:before="120" w:line="360" w:lineRule="auto"/>
-        <w:ind w:left="566.9291338582675" w:right="-144.3307086614169" w:hanging="135"/>
-        <w:jc w:val="center"/>
-        <w:rPr>
-          <w:rFonts w:ascii="Arial" w:cs="Arial" w:eastAsia="Arial" w:hAnsi="Arial"/>
-          <w:sz w:val="20"/>
-          <w:szCs w:val="20"/>
-        </w:rPr>
-      </w:pPr>
-      <w:r>
-        <w:rPr>
-          <w:rtl w:val="0"/>
-        </w:rPr>
-      </w:r>
-    </w:p>
-    <w:p>
-      <w:pPr>
-        <w:pBdr>
-          <w:top w:space="0" w:sz="0" w:val="nil"/>
-          <w:left w:space="0" w:sz="0" w:val="nil"/>
-          <w:bottom w:space="0" w:sz="0" w:val="nil"/>
-          <w:right w:space="0" w:sz="0" w:val="nil"/>
-          <w:between w:space="0" w:sz="0" w:val="nil"/>
-        </w:pBdr>
+        <w:ind w:left="1440" w:firstLine="0"/>
+        <w:jc w:val="right"/>
+        <w:rPr>
+          <w:rFonts w:ascii="Arial" w:cs="Arial" w:eastAsia="Arial" w:hAnsi="Arial"/>
+        </w:rPr>
+      </w:pPr>
+      <w:r>
+        <w:rPr>
+          <w:rtl w:val="0"/>
+        </w:rPr>
+      </w:r>
+    </w:p>
+    <w:p>
+      <w:pPr>
         <w:tabs>
           <w:tab w:val="left" w:leader="none" w:pos="3870"/>
         </w:tabs>
         <w:spacing w:after="120" w:before="120" w:line="360" w:lineRule="auto"/>
-        <w:ind w:left="566.9291338582675" w:right="-144.3307086614169" w:hanging="135"/>
-        <w:jc w:val="center"/>
-        <w:rPr>
-          <w:rFonts w:ascii="Arial" w:cs="Arial" w:eastAsia="Arial" w:hAnsi="Arial"/>
-          <w:color w:val="000000"/>
-          <w:sz w:val="20"/>
-          <w:szCs w:val="20"/>
-        </w:rPr>
-      </w:pPr>
-      <w:r>
-        <w:rPr>
-          <w:rtl w:val="0"/>
-        </w:rPr>
-      </w:r>
-    </w:p>
-    <w:p>
-      <w:pPr>
-        <w:pBdr>
-          <w:top w:space="0" w:sz="0" w:val="nil"/>
-          <w:left w:space="0" w:sz="0" w:val="nil"/>
-          <w:bottom w:space="0" w:sz="0" w:val="nil"/>
-          <w:right w:space="0" w:sz="0" w:val="nil"/>
-          <w:between w:space="0" w:sz="0" w:val="nil"/>
-        </w:pBdr>
+        <w:ind w:left="1440" w:firstLine="0"/>
+        <w:jc w:val="right"/>
+        <w:rPr>
+          <w:rFonts w:ascii="Arial" w:cs="Arial" w:eastAsia="Arial" w:hAnsi="Arial"/>
+        </w:rPr>
+      </w:pPr>
+      <w:r>
+        <w:rPr>
+          <w:rtl w:val="0"/>
+        </w:rPr>
+      </w:r>
+    </w:p>
+    <w:p>
+      <w:pPr>
         <w:tabs>
           <w:tab w:val="left" w:leader="none" w:pos="3870"/>
         </w:tabs>
         <w:spacing w:after="120" w:before="120" w:line="360" w:lineRule="auto"/>
-        <w:ind w:left="566.9291338582675" w:right="-144.3307086614169" w:hanging="135"/>
-        <w:jc w:val="center"/>
-        <w:rPr>
-          <w:rFonts w:ascii="Arial" w:cs="Arial" w:eastAsia="Arial" w:hAnsi="Arial"/>
-          <w:b w:val="1"/>
-        </w:rPr>
-      </w:pPr>
-      <w:r>
-        <w:rPr>
-          <w:rFonts w:ascii="Arial" w:cs="Arial" w:eastAsia="Arial" w:hAnsi="Arial"/>
-          <w:b w:val="1"/>
-          <w:color w:val="000000"/>
-          <w:sz w:val="20"/>
-          <w:szCs w:val="20"/>
-          <w:rtl w:val="0"/>
-        </w:rPr>
-        <w:t xml:space="preserve">Antônio Bahia Fonseca Moraes</w:t>
-      </w:r>
-      <w:r>
-        <w:rPr>
-          <w:rtl w:val="0"/>
-        </w:rPr>
-      </w:r>
-    </w:p>
-    <w:p>
-      <w:pPr>
-        <w:pBdr>
-          <w:top w:space="0" w:sz="0" w:val="nil"/>
-          <w:left w:space="0" w:sz="0" w:val="nil"/>
-          <w:bottom w:space="0" w:sz="0" w:val="nil"/>
-          <w:right w:space="0" w:sz="0" w:val="nil"/>
-          <w:between w:space="0" w:sz="0" w:val="nil"/>
-        </w:pBdr>
+        <w:ind w:left="1440" w:firstLine="0"/>
+        <w:jc w:val="right"/>
+        <w:rPr>
+          <w:rFonts w:ascii="Arial" w:cs="Arial" w:eastAsia="Arial" w:hAnsi="Arial"/>
+        </w:rPr>
+      </w:pPr>
+      <w:r>
+        <w:rPr>
+          <w:rtl w:val="0"/>
+        </w:rPr>
+      </w:r>
+    </w:p>
+    <w:p>
+      <w:pPr>
         <w:tabs>
           <w:tab w:val="left" w:leader="none" w:pos="3870"/>
         </w:tabs>
         <w:spacing w:after="120" w:before="120" w:line="360" w:lineRule="auto"/>
-        <w:ind w:left="566.9291338582675" w:right="-144.3307086614169" w:hanging="135"/>
-        <w:jc w:val="center"/>
+        <w:ind w:left="1440" w:firstLine="0"/>
+        <w:jc w:val="right"/>
         <w:rPr>
           <w:rFonts w:ascii="Arial" w:cs="Arial" w:eastAsia="Arial" w:hAnsi="Arial"/>
           <w:b w:val="1"/>
@@ -501,198 +344,175 @@
           <w:b w:val="1"/>
           <w:rtl w:val="0"/>
         </w:rPr>
-        <w:t xml:space="preserve">Cecília Gio Alonso Gonçalves</w:t>
-      </w:r>
-    </w:p>
-    <w:p>
-      <w:pPr>
-        <w:pBdr>
-          <w:top w:space="0" w:sz="0" w:val="nil"/>
-          <w:left w:space="0" w:sz="0" w:val="nil"/>
-          <w:bottom w:space="0" w:sz="0" w:val="nil"/>
-          <w:right w:space="0" w:sz="0" w:val="nil"/>
-          <w:between w:space="0" w:sz="0" w:val="nil"/>
-        </w:pBdr>
+        <w:t xml:space="preserve">Autores:</w:t>
+      </w:r>
+    </w:p>
+    <w:p>
+      <w:pPr>
         <w:tabs>
           <w:tab w:val="left" w:leader="none" w:pos="3870"/>
         </w:tabs>
         <w:spacing w:after="120" w:before="120" w:line="360" w:lineRule="auto"/>
-        <w:ind w:left="566.9291338582675" w:right="-144.3307086614169" w:hanging="135"/>
-        <w:jc w:val="center"/>
-        <w:rPr>
-          <w:rFonts w:ascii="Arial" w:cs="Arial" w:eastAsia="Arial" w:hAnsi="Arial"/>
-          <w:b w:val="1"/>
-        </w:rPr>
-      </w:pPr>
-      <w:r>
-        <w:rPr>
-          <w:rFonts w:ascii="Arial" w:cs="Arial" w:eastAsia="Arial" w:hAnsi="Arial"/>
-          <w:b w:val="1"/>
-          <w:rtl w:val="0"/>
-        </w:rPr>
-        <w:t xml:space="preserve">Felipe Morita de Almeida Braga</w:t>
-      </w:r>
-    </w:p>
-    <w:p>
-      <w:pPr>
-        <w:pBdr>
-          <w:top w:space="0" w:sz="0" w:val="nil"/>
-          <w:left w:space="0" w:sz="0" w:val="nil"/>
-          <w:bottom w:space="0" w:sz="0" w:val="nil"/>
-          <w:right w:space="0" w:sz="0" w:val="nil"/>
-          <w:between w:space="0" w:sz="0" w:val="nil"/>
-        </w:pBdr>
+        <w:ind w:left="1440" w:firstLine="0"/>
+        <w:jc w:val="right"/>
+        <w:rPr>
+          <w:rFonts w:ascii="Arial" w:cs="Arial" w:eastAsia="Arial" w:hAnsi="Arial"/>
+        </w:rPr>
+      </w:pPr>
+      <w:r>
+        <w:rPr>
+          <w:rFonts w:ascii="Arial" w:cs="Arial" w:eastAsia="Arial" w:hAnsi="Arial"/>
+          <w:rtl w:val="0"/>
+        </w:rPr>
+        <w:t xml:space="preserve">Antônio Bahia Fonseca Moraes</w:t>
+      </w:r>
+    </w:p>
+    <w:p>
+      <w:pPr>
         <w:tabs>
           <w:tab w:val="left" w:leader="none" w:pos="3870"/>
         </w:tabs>
         <w:spacing w:after="120" w:before="120" w:line="360" w:lineRule="auto"/>
-        <w:ind w:left="566.9291338582675" w:right="-144.3307086614169" w:hanging="135"/>
-        <w:jc w:val="center"/>
-        <w:rPr>
-          <w:rFonts w:ascii="Arial" w:cs="Arial" w:eastAsia="Arial" w:hAnsi="Arial"/>
-          <w:b w:val="1"/>
-        </w:rPr>
-      </w:pPr>
-      <w:r>
-        <w:rPr>
-          <w:rFonts w:ascii="Arial" w:cs="Arial" w:eastAsia="Arial" w:hAnsi="Arial"/>
-          <w:b w:val="1"/>
-          <w:rtl w:val="0"/>
-        </w:rPr>
-        <w:t xml:space="preserve">João Pedro Brandão de Moura</w:t>
-      </w:r>
-    </w:p>
-    <w:p>
-      <w:pPr>
-        <w:pBdr>
-          <w:top w:space="0" w:sz="0" w:val="nil"/>
-          <w:left w:space="0" w:sz="0" w:val="nil"/>
-          <w:bottom w:space="0" w:sz="0" w:val="nil"/>
-          <w:right w:space="0" w:sz="0" w:val="nil"/>
-          <w:between w:space="0" w:sz="0" w:val="nil"/>
-        </w:pBdr>
+        <w:ind w:left="1440" w:firstLine="0"/>
+        <w:jc w:val="right"/>
+        <w:rPr>
+          <w:rFonts w:ascii="Arial" w:cs="Arial" w:eastAsia="Arial" w:hAnsi="Arial"/>
+        </w:rPr>
+      </w:pPr>
+      <w:r>
+        <w:rPr>
+          <w:rFonts w:ascii="Arial" w:cs="Arial" w:eastAsia="Arial" w:hAnsi="Arial"/>
+          <w:rtl w:val="0"/>
+        </w:rPr>
+        <w:t xml:space="preserve">Cecília Gio Alonso Gonçalves</w:t>
+      </w:r>
+    </w:p>
+    <w:p>
+      <w:pPr>
         <w:tabs>
           <w:tab w:val="left" w:leader="none" w:pos="3870"/>
         </w:tabs>
         <w:spacing w:after="120" w:before="120" w:line="360" w:lineRule="auto"/>
-        <w:ind w:left="566.9291338582675" w:right="-144.3307086614169" w:hanging="135"/>
-        <w:jc w:val="center"/>
-        <w:rPr>
-          <w:rFonts w:ascii="Arial" w:cs="Arial" w:eastAsia="Arial" w:hAnsi="Arial"/>
-          <w:b w:val="1"/>
-        </w:rPr>
-      </w:pPr>
-      <w:r>
-        <w:rPr>
-          <w:rFonts w:ascii="Arial" w:cs="Arial" w:eastAsia="Arial" w:hAnsi="Arial"/>
-          <w:b w:val="1"/>
-          <w:rtl w:val="0"/>
-        </w:rPr>
-        <w:t xml:space="preserve">Laura Padilha Bueno</w:t>
-      </w:r>
-    </w:p>
-    <w:p>
-      <w:pPr>
-        <w:pBdr>
-          <w:top w:space="0" w:sz="0" w:val="nil"/>
-          <w:left w:space="0" w:sz="0" w:val="nil"/>
-          <w:bottom w:space="0" w:sz="0" w:val="nil"/>
-          <w:right w:space="0" w:sz="0" w:val="nil"/>
-          <w:between w:space="0" w:sz="0" w:val="nil"/>
-        </w:pBdr>
+        <w:ind w:left="1440" w:firstLine="0"/>
+        <w:jc w:val="right"/>
+        <w:rPr>
+          <w:rFonts w:ascii="Arial" w:cs="Arial" w:eastAsia="Arial" w:hAnsi="Arial"/>
+        </w:rPr>
+      </w:pPr>
+      <w:r>
+        <w:rPr>
+          <w:rFonts w:ascii="Arial" w:cs="Arial" w:eastAsia="Arial" w:hAnsi="Arial"/>
+          <w:rtl w:val="0"/>
+        </w:rPr>
+        <w:t xml:space="preserve">Felipe Morita de Almeida Braga</w:t>
+      </w:r>
+    </w:p>
+    <w:p>
+      <w:pPr>
         <w:tabs>
           <w:tab w:val="left" w:leader="none" w:pos="3870"/>
         </w:tabs>
         <w:spacing w:after="120" w:before="120" w:line="360" w:lineRule="auto"/>
-        <w:ind w:left="566.9291338582675" w:right="-144.3307086614169" w:hanging="135"/>
-        <w:jc w:val="center"/>
-        <w:rPr>
-          <w:rFonts w:ascii="Arial" w:cs="Arial" w:eastAsia="Arial" w:hAnsi="Arial"/>
-          <w:b w:val="1"/>
-        </w:rPr>
-      </w:pPr>
-      <w:r>
-        <w:rPr>
-          <w:rFonts w:ascii="Arial" w:cs="Arial" w:eastAsia="Arial" w:hAnsi="Arial"/>
-          <w:b w:val="1"/>
-          <w:rtl w:val="0"/>
-        </w:rPr>
-        <w:t xml:space="preserve">Luigi Otávio Neves Macedo</w:t>
-      </w:r>
-    </w:p>
-    <w:p>
-      <w:pPr>
-        <w:pBdr>
-          <w:top w:space="0" w:sz="0" w:val="nil"/>
-          <w:left w:space="0" w:sz="0" w:val="nil"/>
-          <w:bottom w:space="0" w:sz="0" w:val="nil"/>
-          <w:right w:space="0" w:sz="0" w:val="nil"/>
-          <w:between w:space="0" w:sz="0" w:val="nil"/>
-        </w:pBdr>
+        <w:ind w:left="1440" w:firstLine="0"/>
+        <w:jc w:val="right"/>
+        <w:rPr>
+          <w:rFonts w:ascii="Arial" w:cs="Arial" w:eastAsia="Arial" w:hAnsi="Arial"/>
+        </w:rPr>
+      </w:pPr>
+      <w:r>
+        <w:rPr>
+          <w:rFonts w:ascii="Arial" w:cs="Arial" w:eastAsia="Arial" w:hAnsi="Arial"/>
+          <w:rtl w:val="0"/>
+        </w:rPr>
+        <w:t xml:space="preserve">João Pedro Brandão de Moura</w:t>
+      </w:r>
+    </w:p>
+    <w:p>
+      <w:pPr>
         <w:tabs>
           <w:tab w:val="left" w:leader="none" w:pos="3870"/>
         </w:tabs>
         <w:spacing w:after="120" w:before="120" w:line="360" w:lineRule="auto"/>
-        <w:ind w:left="566.9291338582675" w:right="-144.3307086614169" w:hanging="135"/>
-        <w:jc w:val="center"/>
-        <w:rPr>
-          <w:rFonts w:ascii="Arial" w:cs="Arial" w:eastAsia="Arial" w:hAnsi="Arial"/>
-          <w:b w:val="1"/>
-        </w:rPr>
-      </w:pPr>
-      <w:r>
-        <w:rPr>
-          <w:rFonts w:ascii="Arial" w:cs="Arial" w:eastAsia="Arial" w:hAnsi="Arial"/>
-          <w:b w:val="1"/>
-          <w:rtl w:val="0"/>
-        </w:rPr>
-        <w:t xml:space="preserve">Raí de Oliveira Cajé</w:t>
-      </w:r>
-    </w:p>
-    <w:p>
-      <w:pPr>
-        <w:pBdr>
-          <w:top w:space="0" w:sz="0" w:val="nil"/>
-          <w:left w:space="0" w:sz="0" w:val="nil"/>
-          <w:bottom w:space="0" w:sz="0" w:val="nil"/>
-          <w:right w:space="0" w:sz="0" w:val="nil"/>
-          <w:between w:space="0" w:sz="0" w:val="nil"/>
-        </w:pBdr>
+        <w:ind w:left="1440" w:firstLine="0"/>
+        <w:jc w:val="right"/>
+        <w:rPr>
+          <w:rFonts w:ascii="Arial" w:cs="Arial" w:eastAsia="Arial" w:hAnsi="Arial"/>
+        </w:rPr>
+      </w:pPr>
+      <w:r>
+        <w:rPr>
+          <w:rFonts w:ascii="Arial" w:cs="Arial" w:eastAsia="Arial" w:hAnsi="Arial"/>
+          <w:rtl w:val="0"/>
+        </w:rPr>
+        <w:t xml:space="preserve">Laura Padilha Bueno</w:t>
+      </w:r>
+    </w:p>
+    <w:p>
+      <w:pPr>
         <w:tabs>
           <w:tab w:val="left" w:leader="none" w:pos="3870"/>
         </w:tabs>
         <w:spacing w:after="120" w:before="120" w:line="360" w:lineRule="auto"/>
-        <w:ind w:left="566.9291338582675" w:right="-144.3307086614169" w:hanging="135"/>
-        <w:jc w:val="center"/>
-        <w:rPr>
-          <w:rFonts w:ascii="Arial" w:cs="Arial" w:eastAsia="Arial" w:hAnsi="Arial"/>
-          <w:b w:val="1"/>
-        </w:rPr>
-      </w:pPr>
-      <w:r>
-        <w:rPr>
-          <w:rFonts w:ascii="Arial" w:cs="Arial" w:eastAsia="Arial" w:hAnsi="Arial"/>
-          <w:b w:val="1"/>
-          <w:rtl w:val="0"/>
-        </w:rPr>
-        <w:t xml:space="preserve">2023</w:t>
-      </w:r>
-    </w:p>
-    <w:p>
-      <w:pPr>
-        <w:pBdr>
-          <w:top w:space="0" w:sz="0" w:val="nil"/>
-          <w:left w:space="0" w:sz="0" w:val="nil"/>
-          <w:bottom w:space="0" w:sz="0" w:val="nil"/>
-          <w:right w:space="0" w:sz="0" w:val="nil"/>
-          <w:between w:space="0" w:sz="0" w:val="nil"/>
-        </w:pBdr>
+        <w:ind w:left="1440" w:firstLine="0"/>
+        <w:jc w:val="right"/>
+        <w:rPr>
+          <w:rFonts w:ascii="Arial" w:cs="Arial" w:eastAsia="Arial" w:hAnsi="Arial"/>
+        </w:rPr>
+      </w:pPr>
+      <w:r>
+        <w:rPr>
+          <w:rFonts w:ascii="Arial" w:cs="Arial" w:eastAsia="Arial" w:hAnsi="Arial"/>
+          <w:rtl w:val="0"/>
+        </w:rPr>
+        <w:t xml:space="preserve">Luigi Otávio Neves Macedo</w:t>
+      </w:r>
+    </w:p>
+    <w:p>
+      <w:pPr>
         <w:tabs>
           <w:tab w:val="left" w:leader="none" w:pos="3870"/>
         </w:tabs>
         <w:spacing w:after="120" w:before="120" w:line="360" w:lineRule="auto"/>
-        <w:ind w:left="566.9291338582675" w:right="-144.3307086614169" w:hanging="135"/>
-        <w:jc w:val="center"/>
+        <w:ind w:left="1440" w:firstLine="0"/>
+        <w:jc w:val="right"/>
+        <w:rPr>
+          <w:rFonts w:ascii="Arial" w:cs="Arial" w:eastAsia="Arial" w:hAnsi="Arial"/>
+        </w:rPr>
+      </w:pPr>
+      <w:r>
+        <w:rPr>
+          <w:rFonts w:ascii="Arial" w:cs="Arial" w:eastAsia="Arial" w:hAnsi="Arial"/>
+          <w:rtl w:val="0"/>
+        </w:rPr>
+        <w:t xml:space="preserve">Raí de Oliveira Cajé</w:t>
+      </w:r>
+    </w:p>
+    <w:p>
+      <w:pPr>
+        <w:tabs>
+          <w:tab w:val="left" w:leader="none" w:pos="3870"/>
+        </w:tabs>
+        <w:spacing w:after="120" w:before="120" w:line="360" w:lineRule="auto"/>
+        <w:ind w:left="1440" w:firstLine="0"/>
+        <w:jc w:val="right"/>
+        <w:rPr>
+          <w:rFonts w:ascii="Arial" w:cs="Arial" w:eastAsia="Arial" w:hAnsi="Arial"/>
+        </w:rPr>
+      </w:pPr>
+      <w:r>
+        <w:rPr>
+          <w:rtl w:val="0"/>
+        </w:rPr>
+      </w:r>
+    </w:p>
+    <w:p>
+      <w:pPr>
+        <w:tabs>
+          <w:tab w:val="left" w:leader="none" w:pos="3870"/>
+        </w:tabs>
+        <w:spacing w:after="120" w:before="120" w:line="360" w:lineRule="auto"/>
+        <w:ind w:left="1440" w:firstLine="0"/>
+        <w:jc w:val="right"/>
         <w:rPr>
           <w:rFonts w:ascii="Arial" w:cs="Arial" w:eastAsia="Arial" w:hAnsi="Arial"/>
           <w:b w:val="1"/>
@@ -706,7 +526,14 @@
           <w:b w:val="1"/>
           <w:rtl w:val="0"/>
         </w:rPr>
-        <w:t xml:space="preserve">Versão 4.0</w:t>
+        <w:t xml:space="preserve">Data de criação: </w:t>
+      </w:r>
+      <w:r>
+        <w:rPr>
+          <w:rFonts w:ascii="Arial" w:cs="Arial" w:eastAsia="Arial" w:hAnsi="Arial"/>
+          <w:rtl w:val="0"/>
+        </w:rPr>
+        <w:t xml:space="preserve">17 de abril de 2023</w:t>
       </w:r>
       <w:r>
         <w:br w:type="page"/>
@@ -740,8 +567,8 @@
           <w:szCs w:val="28"/>
         </w:rPr>
       </w:pPr>
-      <w:bookmarkStart w:colFirst="0" w:colLast="0" w:name="_heading=h.3znysh7" w:id="4"/>
-      <w:bookmarkEnd w:id="4"/>
+      <w:bookmarkStart w:colFirst="0" w:colLast="0" w:name="_heading=h.3znysh7" w:id="3"/>
+      <w:bookmarkEnd w:id="3"/>
       <w:r>
         <w:rPr>
           <w:rFonts w:ascii="Arial" w:cs="Arial" w:eastAsia="Arial" w:hAnsi="Arial"/>
@@ -775,8 +602,8 @@
           <w:szCs w:val="24"/>
         </w:rPr>
       </w:pPr>
-      <w:bookmarkStart w:colFirst="0" w:colLast="0" w:name="_heading=h.2et92p0" w:id="5"/>
-      <w:bookmarkEnd w:id="5"/>
+      <w:bookmarkStart w:colFirst="0" w:colLast="0" w:name="_heading=h.2et92p0" w:id="4"/>
+      <w:bookmarkEnd w:id="4"/>
       <w:r>
         <w:rPr>
           <w:rFonts w:ascii="Arial" w:cs="Arial" w:eastAsia="Arial" w:hAnsi="Arial"/>
@@ -3172,7 +2999,7 @@
                 <w:szCs w:val="18"/>
                 <w:rtl w:val="0"/>
               </w:rPr>
-              <w:t xml:space="preserve">Revisão geral do documento.</w:t>
+              <w:t xml:space="preserve">Revisão geral do documento (gramática, ortografia, formatação e atualização de informações).</w:t>
             </w:r>
           </w:p>
         </w:tc>
@@ -4486,8 +4313,8 @@
           <w:szCs w:val="28"/>
         </w:rPr>
       </w:pPr>
-      <w:bookmarkStart w:colFirst="0" w:colLast="0" w:name="_heading=h.4d34og8" w:id="6"/>
-      <w:bookmarkEnd w:id="6"/>
+      <w:bookmarkStart w:colFirst="0" w:colLast="0" w:name="_heading=h.4d34og8" w:id="5"/>
+      <w:bookmarkEnd w:id="5"/>
       <w:r>
         <w:rPr>
           <w:rFonts w:ascii="Arial" w:cs="Arial" w:eastAsia="Arial" w:hAnsi="Arial"/>
@@ -4515,8 +4342,8 @@
           <w:szCs w:val="28"/>
         </w:rPr>
       </w:pPr>
-      <w:bookmarkStart w:colFirst="0" w:colLast="0" w:name="_heading=h.2s8eyo1" w:id="7"/>
-      <w:bookmarkEnd w:id="7"/>
+      <w:bookmarkStart w:colFirst="0" w:colLast="0" w:name="_heading=h.2s8eyo1" w:id="6"/>
+      <w:bookmarkEnd w:id="6"/>
       <w:r>
         <w:rPr>
           <w:rFonts w:ascii="Arial" w:cs="Arial" w:eastAsia="Arial" w:hAnsi="Arial"/>
@@ -4578,7 +4405,7 @@
           <w:szCs w:val="24"/>
           <w:rtl w:val="0"/>
         </w:rPr>
-        <w:t xml:space="preserve"> é uma empresa brasileira fundada em 1969 por Antônio Luiz Seabra, que atua no setor de cosméticos, produtos de higiene e beleza. A empresa se destaca por seu compromisso com a sustentabilidade, a ética e o bem-estar, promovendo a valorização da biodiversidade brasileira e o respeito às comunidades locais. A Natura possui uma ampla linha de produtos que inclui maquiagens, perfumes, produtos para cabelo, rosto, entre outros. </w:t>
+        <w:t xml:space="preserve"> é uma empresa brasileira fundada em 1969 por Antônio Luiz Seabra que atua no setor de cosméticos, produtos de higiene e beleza. A empresa se destaca por seu compromisso com a sustentabilidade, a ética e o bem-estar, promovendo a valorização da biodiversidade brasileira e o respeito às comunidades locais. A Natura possui uma ampla linha de produtos que inclui maquiagens, perfumes, produtos para cabelo, rosto, entre outros. </w:t>
       </w:r>
     </w:p>
     <w:p>
@@ -4706,8 +4533,8 @@
           <w:szCs w:val="28"/>
         </w:rPr>
       </w:pPr>
-      <w:bookmarkStart w:colFirst="0" w:colLast="0" w:name="_heading=h.17dp8vu" w:id="8"/>
-      <w:bookmarkEnd w:id="8"/>
+      <w:bookmarkStart w:colFirst="0" w:colLast="0" w:name="_heading=h.17dp8vu" w:id="7"/>
+      <w:bookmarkEnd w:id="7"/>
       <w:r>
         <w:rPr>
           <w:rFonts w:ascii="Arial" w:cs="Arial" w:eastAsia="Arial" w:hAnsi="Arial"/>
@@ -4781,8 +4608,8 @@
           <w:szCs w:val="28"/>
         </w:rPr>
       </w:pPr>
-      <w:bookmarkStart w:colFirst="0" w:colLast="0" w:name="_heading=h.3rdcrjn" w:id="9"/>
-      <w:bookmarkEnd w:id="9"/>
+      <w:bookmarkStart w:colFirst="0" w:colLast="0" w:name="_heading=h.3rdcrjn" w:id="8"/>
+      <w:bookmarkEnd w:id="8"/>
       <w:r>
         <w:rPr>
           <w:rFonts w:ascii="Arial" w:cs="Arial" w:eastAsia="Arial" w:hAnsi="Arial"/>
@@ -4829,8 +4656,8 @@
           <w:szCs w:val="28"/>
         </w:rPr>
       </w:pPr>
-      <w:bookmarkStart w:colFirst="0" w:colLast="0" w:name="_heading=h.26in1rg" w:id="10"/>
-      <w:bookmarkEnd w:id="10"/>
+      <w:bookmarkStart w:colFirst="0" w:colLast="0" w:name="_heading=h.26in1rg" w:id="9"/>
+      <w:bookmarkEnd w:id="9"/>
       <w:r>
         <w:rPr>
           <w:rFonts w:ascii="Arial" w:cs="Arial" w:eastAsia="Arial" w:hAnsi="Arial"/>
@@ -4852,11 +4679,7 @@
         <w:spacing w:line="360" w:lineRule="auto"/>
         <w:ind w:left="720" w:firstLine="720"/>
         <w:jc w:val="both"/>
-        <w:rPr>
-          <w:rFonts w:ascii="Arial" w:cs="Arial" w:eastAsia="Arial" w:hAnsi="Arial"/>
-          <w:sz w:val="24"/>
-          <w:szCs w:val="24"/>
-        </w:rPr>
+        <w:rPr/>
       </w:pPr>
       <w:r>
         <w:rPr>
@@ -4885,14 +4708,6 @@
         </w:rPr>
         <w:t xml:space="preserve"> dois tipos de usuários: agricultores com baixo letramento digital e acesso à internet reduzido, que serão responsáveis pela coleta e upload de dados sobre espécies vegetais requisitadas e pesquisadores que deverão solicitar coletas e analisar tais dados para uso da empresa.</w:t>
       </w:r>
-    </w:p>
-    <w:p>
-      <w:pPr>
-        <w:spacing w:line="360" w:lineRule="auto"/>
-        <w:ind w:left="0" w:firstLine="0"/>
-        <w:jc w:val="both"/>
-        <w:rPr/>
-      </w:pPr>
       <w:r>
         <w:rPr>
           <w:rtl w:val="0"/>
@@ -4929,8 +4744,8 @@
           <w:szCs w:val="28"/>
         </w:rPr>
       </w:pPr>
-      <w:bookmarkStart w:colFirst="0" w:colLast="0" w:name="_heading=h.lnxbz9" w:id="11"/>
-      <w:bookmarkEnd w:id="11"/>
+      <w:bookmarkStart w:colFirst="0" w:colLast="0" w:name="_heading=h.lnxbz9" w:id="10"/>
+      <w:bookmarkEnd w:id="10"/>
       <w:r>
         <w:rPr>
           <w:rFonts w:ascii="Arial" w:cs="Arial" w:eastAsia="Arial" w:hAnsi="Arial"/>
@@ -5094,6 +4909,23 @@
           <w:rtl w:val="0"/>
         </w:rPr>
         <w:t xml:space="preserve">para os agricultores e possibilitar a inserção de dados sobre coleta de espécies, como nome popular, descrição, grau de maturação, fotos, local de coleta, tempo, peso etc.</w:t>
+      </w:r>
+    </w:p>
+    <w:p>
+      <w:pPr>
+        <w:spacing w:line="360" w:lineRule="auto"/>
+        <w:ind w:left="0" w:firstLine="0"/>
+        <w:jc w:val="both"/>
+        <w:rPr>
+          <w:rFonts w:ascii="Arial" w:cs="Arial" w:eastAsia="Arial" w:hAnsi="Arial"/>
+          <w:sz w:val="24"/>
+          <w:szCs w:val="24"/>
+        </w:rPr>
+      </w:pPr>
+      <w:r>
+        <w:rPr>
+          <w:rtl w:val="0"/>
+        </w:rPr>
       </w:r>
     </w:p>
     <w:p>
@@ -5125,8 +4957,8 @@
           <w:szCs w:val="28"/>
         </w:rPr>
       </w:pPr>
-      <w:bookmarkStart w:colFirst="0" w:colLast="0" w:name="_heading=h.35nkun2" w:id="12"/>
-      <w:bookmarkEnd w:id="12"/>
+      <w:bookmarkStart w:colFirst="0" w:colLast="0" w:name="_heading=h.35nkun2" w:id="11"/>
+      <w:bookmarkEnd w:id="11"/>
       <w:r>
         <w:rPr>
           <w:rFonts w:ascii="Arial" w:cs="Arial" w:eastAsia="Arial" w:hAnsi="Arial"/>
@@ -5137,16 +4969,6 @@
         </w:rPr>
         <w:t xml:space="preserve">Descritivo da Solução</w:t>
       </w:r>
-    </w:p>
-    <w:p>
-      <w:pPr>
-        <w:spacing w:line="360" w:lineRule="auto"/>
-        <w:jc w:val="both"/>
-        <w:rPr>
-          <w:rFonts w:ascii="Arial" w:cs="Arial" w:eastAsia="Arial" w:hAnsi="Arial"/>
-          <w:highlight w:val="white"/>
-        </w:rPr>
-      </w:pPr>
       <w:r>
         <w:rPr>
           <w:rtl w:val="0"/>
@@ -5183,7 +5005,27 @@
           <w:highlight w:val="white"/>
           <w:rtl w:val="0"/>
         </w:rPr>
-        <w:t xml:space="preserve">“Dendem”</w:t>
+        <w:t xml:space="preserve">“</w:t>
+      </w:r>
+      <w:r>
+        <w:rPr>
+          <w:rFonts w:ascii="Arial" w:cs="Arial" w:eastAsia="Arial" w:hAnsi="Arial"/>
+          <w:sz w:val="24"/>
+          <w:szCs w:val="24"/>
+          <w:highlight w:val="white"/>
+          <w:rtl w:val="0"/>
+        </w:rPr>
+        <w:t xml:space="preserve">Dendem</w:t>
+      </w:r>
+      <w:r>
+        <w:rPr>
+          <w:rFonts w:ascii="Arial" w:cs="Arial" w:eastAsia="Arial" w:hAnsi="Arial"/>
+          <w:sz w:val="24"/>
+          <w:szCs w:val="24"/>
+          <w:highlight w:val="white"/>
+          <w:rtl w:val="0"/>
+        </w:rPr>
+        <w:t xml:space="preserve">”</w:t>
       </w:r>
       <w:r>
         <w:rPr>
@@ -5425,8 +5267,8 @@
           <w:szCs w:val="28"/>
         </w:rPr>
       </w:pPr>
-      <w:bookmarkStart w:colFirst="0" w:colLast="0" w:name="_heading=h.1ksv4uv" w:id="13"/>
-      <w:bookmarkEnd w:id="13"/>
+      <w:bookmarkStart w:colFirst="0" w:colLast="0" w:name="_heading=h.1ksv4uv" w:id="12"/>
+      <w:bookmarkEnd w:id="12"/>
       <w:r>
         <w:rPr>
           <w:rFonts w:ascii="Arial" w:cs="Arial" w:eastAsia="Arial" w:hAnsi="Arial"/>
@@ -5528,8 +5370,8 @@
           <w:szCs w:val="28"/>
         </w:rPr>
       </w:pPr>
-      <w:bookmarkStart w:colFirst="0" w:colLast="0" w:name="_heading=h.44sinio" w:id="14"/>
-      <w:bookmarkEnd w:id="14"/>
+      <w:bookmarkStart w:colFirst="0" w:colLast="0" w:name="_heading=h.44sinio" w:id="13"/>
+      <w:bookmarkEnd w:id="13"/>
       <w:r>
         <w:rPr>
           <w:rFonts w:ascii="Arial" w:cs="Arial" w:eastAsia="Arial" w:hAnsi="Arial"/>
@@ -5562,8 +5404,8 @@
           <w:szCs w:val="28"/>
         </w:rPr>
       </w:pPr>
-      <w:bookmarkStart w:colFirst="0" w:colLast="0" w:name="_heading=h.2jxsxqh" w:id="15"/>
-      <w:bookmarkEnd w:id="15"/>
+      <w:bookmarkStart w:colFirst="0" w:colLast="0" w:name="_heading=h.2jxsxqh" w:id="14"/>
+      <w:bookmarkEnd w:id="14"/>
       <w:r>
         <w:rPr>
           <w:rFonts w:ascii="Arial" w:cs="Arial" w:eastAsia="Arial" w:hAnsi="Arial"/>
@@ -6346,8 +6188,8 @@
           <w:szCs w:val="28"/>
         </w:rPr>
       </w:pPr>
-      <w:bookmarkStart w:colFirst="0" w:colLast="0" w:name="_heading=h.z337ya" w:id="16"/>
-      <w:bookmarkEnd w:id="16"/>
+      <w:bookmarkStart w:colFirst="0" w:colLast="0" w:name="_heading=h.z337ya" w:id="15"/>
+      <w:bookmarkEnd w:id="15"/>
       <w:r>
         <w:rPr>
           <w:rFonts w:ascii="Arial" w:cs="Arial" w:eastAsia="Arial" w:hAnsi="Arial"/>
@@ -7110,8 +6952,8 @@
           <w:szCs w:val="28"/>
         </w:rPr>
       </w:pPr>
-      <w:bookmarkStart w:colFirst="0" w:colLast="0" w:name="_heading=h.3j2qqm3" w:id="17"/>
-      <w:bookmarkEnd w:id="17"/>
+      <w:bookmarkStart w:colFirst="0" w:colLast="0" w:name="_heading=h.3j2qqm3" w:id="16"/>
+      <w:bookmarkEnd w:id="16"/>
       <w:r>
         <w:rPr>
           <w:rFonts w:ascii="Arial" w:cs="Arial" w:eastAsia="Arial" w:hAnsi="Arial"/>
@@ -7864,8 +7706,8 @@
           <w:szCs w:val="28"/>
         </w:rPr>
       </w:pPr>
-      <w:bookmarkStart w:colFirst="0" w:colLast="0" w:name="_heading=h.1y810tw" w:id="18"/>
-      <w:bookmarkEnd w:id="18"/>
+      <w:bookmarkStart w:colFirst="0" w:colLast="0" w:name="_heading=h.1y810tw" w:id="17"/>
+      <w:bookmarkEnd w:id="17"/>
       <w:r>
         <w:rPr>
           <w:rFonts w:ascii="Arial" w:cs="Arial" w:eastAsia="Arial" w:hAnsi="Arial"/>
@@ -7930,12 +7772,12 @@
           <wp:inline distB="114300" distT="114300" distL="114300" distR="114300">
             <wp:extent cx="4883849" cy="3655575"/>
             <wp:effectExtent b="0" l="0" r="0" t="0"/>
-            <wp:docPr id="4" name="image7.png"/>
+            <wp:docPr id="4" name="image3.png"/>
             <a:graphic>
               <a:graphicData uri="http://schemas.openxmlformats.org/drawingml/2006/picture">
                 <pic:pic>
                   <pic:nvPicPr>
-                    <pic:cNvPr id="0" name="image7.png"/>
+                    <pic:cNvPr id="0" name="image3.png"/>
                     <pic:cNvPicPr preferRelativeResize="0"/>
                   </pic:nvPicPr>
                   <pic:blipFill>
@@ -8075,12 +7917,12 @@
           <wp:inline distB="114300" distT="114300" distL="114300" distR="114300">
             <wp:extent cx="5003193" cy="3754759"/>
             <wp:effectExtent b="0" l="0" r="0" t="0"/>
-            <wp:docPr id="12" name="image2.png"/>
+            <wp:docPr id="12" name="image8.png"/>
             <a:graphic>
               <a:graphicData uri="http://schemas.openxmlformats.org/drawingml/2006/picture">
                 <pic:pic>
                   <pic:nvPicPr>
-                    <pic:cNvPr id="0" name="image2.png"/>
+                    <pic:cNvPr id="0" name="image8.png"/>
                     <pic:cNvPicPr preferRelativeResize="0"/>
                   </pic:nvPicPr>
                   <pic:blipFill>
@@ -9278,8 +9120,8 @@
           <w:szCs w:val="28"/>
         </w:rPr>
       </w:pPr>
-      <w:bookmarkStart w:colFirst="0" w:colLast="0" w:name="_heading=h.2xcytpi" w:id="19"/>
-      <w:bookmarkEnd w:id="19"/>
+      <w:bookmarkStart w:colFirst="0" w:colLast="0" w:name="_heading=h.2xcytpi" w:id="18"/>
+      <w:bookmarkEnd w:id="18"/>
       <w:r>
         <w:rPr>
           <w:rFonts w:ascii="Arial" w:cs="Arial" w:eastAsia="Arial" w:hAnsi="Arial"/>
@@ -9307,8 +9149,8 @@
           <w:szCs w:val="28"/>
         </w:rPr>
       </w:pPr>
-      <w:bookmarkStart w:colFirst="0" w:colLast="0" w:name="_heading=h.1ci93xb" w:id="20"/>
-      <w:bookmarkEnd w:id="20"/>
+      <w:bookmarkStart w:colFirst="0" w:colLast="0" w:name="_heading=h.1ci93xb" w:id="19"/>
+      <w:bookmarkEnd w:id="19"/>
       <w:r>
         <w:rPr>
           <w:rFonts w:ascii="Arial" w:cs="Arial" w:eastAsia="Arial" w:hAnsi="Arial"/>
@@ -9378,6 +9220,102 @@
           <w:rtl w:val="0"/>
         </w:rPr>
         <w:t xml:space="preserve"> para a problemática apresentada.</w:t>
+      </w:r>
+    </w:p>
+    <w:p>
+      <w:pPr>
+        <w:pBdr>
+          <w:top w:color="d9d9e3" w:space="0" w:sz="0" w:val="none"/>
+          <w:left w:color="d9d9e3" w:space="0" w:sz="0" w:val="none"/>
+          <w:bottom w:color="d9d9e3" w:space="0" w:sz="0" w:val="none"/>
+          <w:right w:color="d9d9e3" w:space="0" w:sz="0" w:val="none"/>
+          <w:between w:color="d9d9e3" w:space="0" w:sz="0" w:val="none"/>
+        </w:pBdr>
+        <w:spacing w:line="360" w:lineRule="auto"/>
+        <w:ind w:left="566.9291338582675" w:firstLine="0"/>
+        <w:jc w:val="both"/>
+        <w:rPr>
+          <w:rFonts w:ascii="Arial" w:cs="Arial" w:eastAsia="Arial" w:hAnsi="Arial"/>
+          <w:sz w:val="24"/>
+          <w:szCs w:val="24"/>
+        </w:rPr>
+      </w:pPr>
+      <w:r>
+        <w:rPr>
+          <w:rtl w:val="0"/>
+        </w:rPr>
+      </w:r>
+    </w:p>
+    <w:p>
+      <w:pPr>
+        <w:pBdr>
+          <w:top w:color="d9d9e3" w:space="0" w:sz="0" w:val="none"/>
+          <w:left w:color="d9d9e3" w:space="0" w:sz="0" w:val="none"/>
+          <w:bottom w:color="d9d9e3" w:space="0" w:sz="0" w:val="none"/>
+          <w:right w:color="d9d9e3" w:space="0" w:sz="0" w:val="none"/>
+          <w:between w:color="d9d9e3" w:space="0" w:sz="0" w:val="none"/>
+        </w:pBdr>
+        <w:spacing w:line="360" w:lineRule="auto"/>
+        <w:ind w:left="566.9291338582675" w:firstLine="0"/>
+        <w:jc w:val="both"/>
+        <w:rPr>
+          <w:rFonts w:ascii="Arial" w:cs="Arial" w:eastAsia="Arial" w:hAnsi="Arial"/>
+          <w:sz w:val="24"/>
+          <w:szCs w:val="24"/>
+        </w:rPr>
+      </w:pPr>
+      <w:r>
+        <w:rPr>
+          <w:rtl w:val="0"/>
+        </w:rPr>
+      </w:r>
+    </w:p>
+    <w:p>
+      <w:pPr>
+        <w:pBdr>
+          <w:top w:color="d9d9e3" w:space="0" w:sz="0" w:val="none"/>
+          <w:left w:color="d9d9e3" w:space="0" w:sz="0" w:val="none"/>
+          <w:bottom w:color="d9d9e3" w:space="0" w:sz="0" w:val="none"/>
+          <w:right w:color="d9d9e3" w:space="0" w:sz="0" w:val="none"/>
+          <w:between w:color="d9d9e3" w:space="0" w:sz="0" w:val="none"/>
+        </w:pBdr>
+        <w:spacing w:line="360" w:lineRule="auto"/>
+        <w:ind w:left="566.9291338582675" w:firstLine="0"/>
+        <w:jc w:val="both"/>
+        <w:rPr>
+          <w:rFonts w:ascii="Arial" w:cs="Arial" w:eastAsia="Arial" w:hAnsi="Arial"/>
+          <w:sz w:val="24"/>
+          <w:szCs w:val="24"/>
+        </w:rPr>
+      </w:pPr>
+      <w:r>
+        <w:rPr>
+          <w:rtl w:val="0"/>
+        </w:rPr>
+      </w:r>
+    </w:p>
+    <w:p>
+      <w:pPr>
+        <w:pBdr>
+          <w:top w:color="d9d9e3" w:space="0" w:sz="0" w:val="none"/>
+          <w:left w:color="d9d9e3" w:space="0" w:sz="0" w:val="none"/>
+          <w:bottom w:color="d9d9e3" w:space="0" w:sz="0" w:val="none"/>
+          <w:right w:color="d9d9e3" w:space="0" w:sz="0" w:val="none"/>
+          <w:between w:color="d9d9e3" w:space="0" w:sz="0" w:val="none"/>
+        </w:pBdr>
+        <w:spacing w:line="360" w:lineRule="auto"/>
+        <w:ind w:left="566.9291338582675" w:firstLine="0"/>
+        <w:jc w:val="both"/>
+        <w:rPr>
+          <w:rFonts w:ascii="Arial" w:cs="Arial" w:eastAsia="Arial" w:hAnsi="Arial"/>
+          <w:sz w:val="24"/>
+          <w:szCs w:val="24"/>
+        </w:rPr>
+      </w:pPr>
+      <w:r>
+        <w:rPr>
+          <w:rtl w:val="0"/>
+        </w:rPr>
       </w:r>
     </w:p>
     <w:p>
@@ -9629,12 +9567,12 @@
           <wp:inline distB="114300" distT="114300" distL="114300" distR="114300">
             <wp:extent cx="5426774" cy="3038993"/>
             <wp:effectExtent b="0" l="0" r="0" t="0"/>
-            <wp:docPr id="16" name="image13.jpg"/>
+            <wp:docPr id="16" name="image14.jpg"/>
             <a:graphic>
               <a:graphicData uri="http://schemas.openxmlformats.org/drawingml/2006/picture">
                 <pic:pic>
                   <pic:nvPicPr>
-                    <pic:cNvPr id="0" name="image13.jpg"/>
+                    <pic:cNvPr id="0" name="image14.jpg"/>
                     <pic:cNvPicPr preferRelativeResize="0"/>
                   </pic:nvPicPr>
                   <pic:blipFill>
@@ -9956,8 +9894,8 @@
           <w:szCs w:val="28"/>
         </w:rPr>
       </w:pPr>
-      <w:bookmarkStart w:colFirst="0" w:colLast="0" w:name="_heading=h.3whwml4" w:id="21"/>
-      <w:bookmarkEnd w:id="21"/>
+      <w:bookmarkStart w:colFirst="0" w:colLast="0" w:name="_heading=h.3whwml4" w:id="20"/>
+      <w:bookmarkEnd w:id="20"/>
       <w:r>
         <w:rPr>
           <w:rFonts w:ascii="Arial" w:cs="Arial" w:eastAsia="Arial" w:hAnsi="Arial"/>
@@ -10573,7 +10511,14 @@
                 <w:rFonts w:ascii="Arial" w:cs="Arial" w:eastAsia="Arial" w:hAnsi="Arial"/>
                 <w:rtl w:val="0"/>
               </w:rPr>
-              <w:t xml:space="preserve">P&amp;D.</w:t>
+              <w:t xml:space="preserve">P&amp;D</w:t>
+            </w:r>
+            <w:r>
+              <w:rPr>
+                <w:rFonts w:ascii="Arial" w:cs="Arial" w:eastAsia="Arial" w:hAnsi="Arial"/>
+                <w:rtl w:val="0"/>
+              </w:rPr>
+              <w:t xml:space="preserve">.</w:t>
             </w:r>
             <w:r>
               <w:rPr>
@@ -12210,7 +12155,14 @@
                 <w:rFonts w:ascii="Arial" w:cs="Arial" w:eastAsia="Arial" w:hAnsi="Arial"/>
                 <w:rtl w:val="0"/>
               </w:rPr>
-              <w:t xml:space="preserve">P&amp;D.</w:t>
+              <w:t xml:space="preserve">P&amp;D</w:t>
+            </w:r>
+            <w:r>
+              <w:rPr>
+                <w:rFonts w:ascii="Arial" w:cs="Arial" w:eastAsia="Arial" w:hAnsi="Arial"/>
+                <w:rtl w:val="0"/>
+              </w:rPr>
+              <w:t xml:space="preserve">.</w:t>
             </w:r>
             <w:r>
               <w:rPr>
@@ -14894,8 +14846,8 @@
           <w:szCs w:val="20"/>
         </w:rPr>
       </w:pPr>
-      <w:bookmarkStart w:colFirst="0" w:colLast="0" w:name="_heading=h.apoanmkxnux6" w:id="22"/>
-      <w:bookmarkEnd w:id="22"/>
+      <w:bookmarkStart w:colFirst="0" w:colLast="0" w:name="_heading=h.apoanmkxnux6" w:id="21"/>
+      <w:bookmarkEnd w:id="21"/>
       <w:r>
         <w:rPr>
           <w:rFonts w:ascii="Arial" w:cs="Arial" w:eastAsia="Arial" w:hAnsi="Arial"/>
@@ -14975,8 +14927,8 @@
           <w:szCs w:val="28"/>
         </w:rPr>
       </w:pPr>
-      <w:bookmarkStart w:colFirst="0" w:colLast="0" w:name="_heading=h.qsh70q" w:id="23"/>
-      <w:bookmarkEnd w:id="23"/>
+      <w:bookmarkStart w:colFirst="0" w:colLast="0" w:name="_heading=h.qsh70q" w:id="22"/>
+      <w:bookmarkEnd w:id="22"/>
       <w:r>
         <w:rPr>
           <w:rFonts w:ascii="Arial" w:cs="Arial" w:eastAsia="Arial" w:hAnsi="Arial"/>
@@ -15134,7 +15086,16 @@
           <w:szCs w:val="24"/>
           <w:rtl w:val="0"/>
         </w:rPr>
-        <w:t xml:space="preserve">sendo, Dendem</w:t>
+        <w:t xml:space="preserve">sendo, </w:t>
+      </w:r>
+      <w:r>
+        <w:rPr>
+          <w:rFonts w:ascii="Arial" w:cs="Arial" w:eastAsia="Arial" w:hAnsi="Arial"/>
+          <w:sz w:val="24"/>
+          <w:szCs w:val="24"/>
+          <w:rtl w:val="0"/>
+        </w:rPr>
+        <w:t xml:space="preserve">Dendem</w:t>
       </w:r>
       <w:r>
         <w:rPr>
@@ -15144,6 +15105,23 @@
           <w:rtl w:val="0"/>
         </w:rPr>
         <w:t xml:space="preserve"> fornece boa usabilidade e praticidade aos usuários do sistema.</w:t>
+      </w:r>
+    </w:p>
+    <w:p>
+      <w:pPr>
+        <w:spacing w:line="360" w:lineRule="auto"/>
+        <w:ind w:left="1440" w:firstLine="0"/>
+        <w:jc w:val="both"/>
+        <w:rPr>
+          <w:rFonts w:ascii="Arial" w:cs="Arial" w:eastAsia="Arial" w:hAnsi="Arial"/>
+          <w:sz w:val="24"/>
+          <w:szCs w:val="24"/>
+        </w:rPr>
+      </w:pPr>
+      <w:r>
+        <w:rPr>
+          <w:rtl w:val="0"/>
+        </w:rPr>
       </w:r>
     </w:p>
     <w:p>
@@ -15402,234 +15380,219 @@
         <w:jc w:val="both"/>
         <w:rPr>
           <w:rFonts w:ascii="Arial" w:cs="Arial" w:eastAsia="Arial" w:hAnsi="Arial"/>
-          <w:sz w:val="24"/>
-          <w:szCs w:val="24"/>
-        </w:rPr>
-      </w:pPr>
-      <w:r>
-        <w:rPr>
-          <w:rFonts w:ascii="Arial" w:cs="Arial" w:eastAsia="Arial" w:hAnsi="Arial"/>
-          <w:sz w:val="28"/>
-          <w:szCs w:val="28"/>
-          <w:rtl w:val="0"/>
-        </w:rPr>
-        <w:t xml:space="preserve">Banco de dados (Armazenamento de dados): </w:t>
-      </w:r>
-      <w:r>
-        <w:rPr>
-          <w:rFonts w:ascii="Arial" w:cs="Arial" w:eastAsia="Arial" w:hAnsi="Arial"/>
-          <w:sz w:val="24"/>
-          <w:szCs w:val="24"/>
-          <w:rtl w:val="0"/>
-        </w:rPr>
-        <w:br w:type="textWrapping"/>
-        <w:t xml:space="preserve">O </w:t>
-      </w:r>
-      <w:r>
-        <w:rPr>
-          <w:rFonts w:ascii="Arial" w:cs="Arial" w:eastAsia="Arial" w:hAnsi="Arial"/>
-          <w:i w:val="1"/>
-          <w:sz w:val="24"/>
-          <w:szCs w:val="24"/>
-          <w:rtl w:val="0"/>
-        </w:rPr>
-        <w:t xml:space="preserve">SQLite </w:t>
-      </w:r>
-      <w:r>
-        <w:rPr>
-          <w:rFonts w:ascii="Arial" w:cs="Arial" w:eastAsia="Arial" w:hAnsi="Arial"/>
-          <w:sz w:val="24"/>
-          <w:szCs w:val="24"/>
-          <w:rtl w:val="0"/>
-        </w:rPr>
-        <w:t xml:space="preserve">será usado como sistema de gerenciamento do banco de dados. Ele armazenará informações sobre os usuários (produtores e pesquisadores), dados das plantas </w:t>
-      </w:r>
-      <w:r>
-        <w:rPr>
-          <w:rFonts w:ascii="Arial" w:cs="Arial" w:eastAsia="Arial" w:hAnsi="Arial"/>
-          <w:sz w:val="24"/>
-          <w:szCs w:val="24"/>
-          <w:rtl w:val="0"/>
-        </w:rPr>
-        <w:t xml:space="preserve">coletados</w:t>
-      </w:r>
-      <w:r>
-        <w:rPr>
-          <w:rFonts w:ascii="Arial" w:cs="Arial" w:eastAsia="Arial" w:hAnsi="Arial"/>
-          <w:sz w:val="24"/>
-          <w:szCs w:val="24"/>
-          <w:rtl w:val="0"/>
-        </w:rPr>
-        <w:t xml:space="preserve"> (incluindo fotos e informações relevantes) e quaisquer outras informações necessárias para o funcionamento da aplicação. O </w:t>
-      </w:r>
-      <w:r>
-        <w:rPr>
-          <w:rFonts w:ascii="Arial" w:cs="Arial" w:eastAsia="Arial" w:hAnsi="Arial"/>
-          <w:i w:val="1"/>
-          <w:sz w:val="24"/>
-          <w:szCs w:val="24"/>
-          <w:rtl w:val="0"/>
-        </w:rPr>
-        <w:t xml:space="preserve">SQLite </w:t>
-      </w:r>
-      <w:r>
-        <w:rPr>
-          <w:rFonts w:ascii="Arial" w:cs="Arial" w:eastAsia="Arial" w:hAnsi="Arial"/>
-          <w:sz w:val="24"/>
-          <w:szCs w:val="24"/>
-          <w:rtl w:val="0"/>
-        </w:rPr>
-        <w:t xml:space="preserve">é uma solução de banco de dados leve e fácil de usar, que é ideal para aplicações de pequeno a médio porte. Em resumo, a arquitetura do sistema inclui uma interface do usuário baseada em </w:t>
-      </w:r>
-      <w:r>
-        <w:rPr>
-          <w:rFonts w:ascii="Arial" w:cs="Arial" w:eastAsia="Arial" w:hAnsi="Arial"/>
-          <w:i w:val="1"/>
-          <w:sz w:val="24"/>
-          <w:szCs w:val="24"/>
-          <w:rtl w:val="0"/>
-        </w:rPr>
-        <w:t xml:space="preserve">HTML</w:t>
-      </w:r>
-      <w:r>
-        <w:rPr>
-          <w:rFonts w:ascii="Arial" w:cs="Arial" w:eastAsia="Arial" w:hAnsi="Arial"/>
-          <w:sz w:val="24"/>
-          <w:szCs w:val="24"/>
-          <w:rtl w:val="0"/>
-        </w:rPr>
-        <w:t xml:space="preserve">, </w:t>
-      </w:r>
-      <w:r>
-        <w:rPr>
-          <w:rFonts w:ascii="Arial" w:cs="Arial" w:eastAsia="Arial" w:hAnsi="Arial"/>
-          <w:i w:val="1"/>
-          <w:sz w:val="24"/>
-          <w:szCs w:val="24"/>
-          <w:rtl w:val="0"/>
-        </w:rPr>
-        <w:t xml:space="preserve">CSS </w:t>
-      </w:r>
-      <w:r>
-        <w:rPr>
-          <w:rFonts w:ascii="Arial" w:cs="Arial" w:eastAsia="Arial" w:hAnsi="Arial"/>
-          <w:sz w:val="24"/>
-          <w:szCs w:val="24"/>
-          <w:rtl w:val="0"/>
-        </w:rPr>
-        <w:t xml:space="preserve">e </w:t>
-      </w:r>
-      <w:r>
-        <w:rPr>
-          <w:rFonts w:ascii="Arial" w:cs="Arial" w:eastAsia="Arial" w:hAnsi="Arial"/>
-          <w:i w:val="1"/>
-          <w:sz w:val="24"/>
-          <w:szCs w:val="24"/>
-          <w:rtl w:val="0"/>
-        </w:rPr>
-        <w:t xml:space="preserve">JavaScript</w:t>
-      </w:r>
-      <w:r>
-        <w:rPr>
-          <w:rFonts w:ascii="Arial" w:cs="Arial" w:eastAsia="Arial" w:hAnsi="Arial"/>
-          <w:sz w:val="24"/>
-          <w:szCs w:val="24"/>
-          <w:rtl w:val="0"/>
-        </w:rPr>
-        <w:t xml:space="preserve">, que se comunica com um </w:t>
-      </w:r>
-      <w:r>
-        <w:rPr>
-          <w:rFonts w:ascii="Arial" w:cs="Arial" w:eastAsia="Arial" w:hAnsi="Arial"/>
-          <w:i w:val="1"/>
-          <w:sz w:val="24"/>
-          <w:szCs w:val="24"/>
-          <w:rtl w:val="0"/>
-        </w:rPr>
-        <w:t xml:space="preserve">back-end </w:t>
-      </w:r>
-      <w:r>
-        <w:rPr>
-          <w:rFonts w:ascii="Arial" w:cs="Arial" w:eastAsia="Arial" w:hAnsi="Arial"/>
-          <w:sz w:val="24"/>
-          <w:szCs w:val="24"/>
-          <w:rtl w:val="0"/>
-        </w:rPr>
-        <w:t xml:space="preserve">desenvolvido em </w:t>
-      </w:r>
-      <w:r>
-        <w:rPr>
-          <w:rFonts w:ascii="Arial" w:cs="Arial" w:eastAsia="Arial" w:hAnsi="Arial"/>
-          <w:i w:val="1"/>
-          <w:sz w:val="24"/>
-          <w:szCs w:val="24"/>
-          <w:rtl w:val="0"/>
-        </w:rPr>
-        <w:t xml:space="preserve">Node.js</w:t>
-      </w:r>
-      <w:r>
-        <w:rPr>
-          <w:rFonts w:ascii="Arial" w:cs="Arial" w:eastAsia="Arial" w:hAnsi="Arial"/>
-          <w:sz w:val="24"/>
-          <w:szCs w:val="24"/>
-          <w:rtl w:val="0"/>
-        </w:rPr>
-        <w:t xml:space="preserve"> por meio de uma </w:t>
-      </w:r>
-      <w:r>
-        <w:rPr>
-          <w:rFonts w:ascii="Arial" w:cs="Arial" w:eastAsia="Arial" w:hAnsi="Arial"/>
-          <w:i w:val="1"/>
-          <w:sz w:val="24"/>
-          <w:szCs w:val="24"/>
-          <w:rtl w:val="0"/>
-        </w:rPr>
-        <w:t xml:space="preserve">API</w:t>
-      </w:r>
-      <w:r>
-        <w:rPr>
-          <w:rFonts w:ascii="Arial" w:cs="Arial" w:eastAsia="Arial" w:hAnsi="Arial"/>
-          <w:sz w:val="24"/>
-          <w:szCs w:val="24"/>
-          <w:rtl w:val="0"/>
-        </w:rPr>
-        <w:t xml:space="preserve">. Os dados coletados serão armazenados em um banco de dados </w:t>
-      </w:r>
-      <w:r>
-        <w:rPr>
-          <w:rFonts w:ascii="Arial" w:cs="Arial" w:eastAsia="Arial" w:hAnsi="Arial"/>
-          <w:i w:val="1"/>
-          <w:sz w:val="24"/>
-          <w:szCs w:val="24"/>
-          <w:rtl w:val="0"/>
-        </w:rPr>
-        <w:t xml:space="preserve">SQLite</w:t>
-      </w:r>
-      <w:r>
-        <w:rPr>
-          <w:rFonts w:ascii="Arial" w:cs="Arial" w:eastAsia="Arial" w:hAnsi="Arial"/>
-          <w:sz w:val="24"/>
-          <w:szCs w:val="24"/>
-          <w:rtl w:val="0"/>
-        </w:rPr>
-        <w:t xml:space="preserve">, e a aplicação permitirá aos produtores registrar fotos e informações de plantas, enquanto os pesquisadores terão acesso aos dados para realizar pesquisas e análises.</w:t>
-      </w:r>
-    </w:p>
-    <w:p>
-      <w:pPr>
-        <w:pStyle w:val="Heading2"/>
-        <w:spacing w:after="0" w:line="360" w:lineRule="auto"/>
-        <w:ind w:firstLine="1440"/>
-        <w:jc w:val="both"/>
-        <w:rPr>
-          <w:rFonts w:ascii="Arial" w:cs="Arial" w:eastAsia="Arial" w:hAnsi="Arial"/>
           <w:b w:val="0"/>
           <w:sz w:val="28"/>
           <w:szCs w:val="28"/>
         </w:rPr>
       </w:pPr>
-      <w:bookmarkStart w:colFirst="0" w:colLast="0" w:name="_heading=h.r94bxwi16q28" w:id="24"/>
-      <w:bookmarkEnd w:id="24"/>
+      <w:r>
+        <w:rPr>
+          <w:rFonts w:ascii="Arial" w:cs="Arial" w:eastAsia="Arial" w:hAnsi="Arial"/>
+          <w:sz w:val="28"/>
+          <w:szCs w:val="28"/>
+          <w:rtl w:val="0"/>
+        </w:rPr>
+        <w:t xml:space="preserve">Banco de dados (Armazenamento de dados): </w:t>
+      </w:r>
+      <w:r>
+        <w:rPr>
+          <w:rFonts w:ascii="Arial" w:cs="Arial" w:eastAsia="Arial" w:hAnsi="Arial"/>
+          <w:sz w:val="24"/>
+          <w:szCs w:val="24"/>
+          <w:rtl w:val="0"/>
+        </w:rPr>
+        <w:br w:type="textWrapping"/>
+        <w:t xml:space="preserve">O </w:t>
+      </w:r>
+      <w:r>
+        <w:rPr>
+          <w:rFonts w:ascii="Arial" w:cs="Arial" w:eastAsia="Arial" w:hAnsi="Arial"/>
+          <w:i w:val="1"/>
+          <w:sz w:val="24"/>
+          <w:szCs w:val="24"/>
+          <w:rtl w:val="0"/>
+        </w:rPr>
+        <w:t xml:space="preserve">SQLite </w:t>
+      </w:r>
+      <w:r>
+        <w:rPr>
+          <w:rFonts w:ascii="Arial" w:cs="Arial" w:eastAsia="Arial" w:hAnsi="Arial"/>
+          <w:sz w:val="24"/>
+          <w:szCs w:val="24"/>
+          <w:rtl w:val="0"/>
+        </w:rPr>
+        <w:t xml:space="preserve">será usado como sistema de gerenciamento do banco de dados. Ele armazenará informações sobre os usuários (produtores e pesquisadores), dados das plantas </w:t>
+      </w:r>
+      <w:r>
+        <w:rPr>
+          <w:rFonts w:ascii="Arial" w:cs="Arial" w:eastAsia="Arial" w:hAnsi="Arial"/>
+          <w:sz w:val="24"/>
+          <w:szCs w:val="24"/>
+          <w:rtl w:val="0"/>
+        </w:rPr>
+        <w:t xml:space="preserve">coletados</w:t>
+      </w:r>
+      <w:r>
+        <w:rPr>
+          <w:rFonts w:ascii="Arial" w:cs="Arial" w:eastAsia="Arial" w:hAnsi="Arial"/>
+          <w:sz w:val="24"/>
+          <w:szCs w:val="24"/>
+          <w:rtl w:val="0"/>
+        </w:rPr>
+        <w:t xml:space="preserve"> (incluindo fotos e informações relevantes) e quaisquer outras informações necessárias para o funcionamento da aplicação. O </w:t>
+      </w:r>
+      <w:r>
+        <w:rPr>
+          <w:rFonts w:ascii="Arial" w:cs="Arial" w:eastAsia="Arial" w:hAnsi="Arial"/>
+          <w:i w:val="1"/>
+          <w:sz w:val="24"/>
+          <w:szCs w:val="24"/>
+          <w:rtl w:val="0"/>
+        </w:rPr>
+        <w:t xml:space="preserve">SQLite </w:t>
+      </w:r>
+      <w:r>
+        <w:rPr>
+          <w:rFonts w:ascii="Arial" w:cs="Arial" w:eastAsia="Arial" w:hAnsi="Arial"/>
+          <w:sz w:val="24"/>
+          <w:szCs w:val="24"/>
+          <w:rtl w:val="0"/>
+        </w:rPr>
+        <w:t xml:space="preserve">é uma solução de banco de dados leve e fácil de usar, que é ideal para aplicações de pequeno a médio porte. Em resumo, a arquitetura do sistema inclui uma interface do usuário baseada em </w:t>
+      </w:r>
+      <w:r>
+        <w:rPr>
+          <w:rFonts w:ascii="Arial" w:cs="Arial" w:eastAsia="Arial" w:hAnsi="Arial"/>
+          <w:i w:val="1"/>
+          <w:sz w:val="24"/>
+          <w:szCs w:val="24"/>
+          <w:rtl w:val="0"/>
+        </w:rPr>
+        <w:t xml:space="preserve">HTML</w:t>
+      </w:r>
+      <w:r>
+        <w:rPr>
+          <w:rFonts w:ascii="Arial" w:cs="Arial" w:eastAsia="Arial" w:hAnsi="Arial"/>
+          <w:sz w:val="24"/>
+          <w:szCs w:val="24"/>
+          <w:rtl w:val="0"/>
+        </w:rPr>
+        <w:t xml:space="preserve">, </w:t>
+      </w:r>
+      <w:r>
+        <w:rPr>
+          <w:rFonts w:ascii="Arial" w:cs="Arial" w:eastAsia="Arial" w:hAnsi="Arial"/>
+          <w:i w:val="1"/>
+          <w:sz w:val="24"/>
+          <w:szCs w:val="24"/>
+          <w:rtl w:val="0"/>
+        </w:rPr>
+        <w:t xml:space="preserve">CSS </w:t>
+      </w:r>
+      <w:r>
+        <w:rPr>
+          <w:rFonts w:ascii="Arial" w:cs="Arial" w:eastAsia="Arial" w:hAnsi="Arial"/>
+          <w:sz w:val="24"/>
+          <w:szCs w:val="24"/>
+          <w:rtl w:val="0"/>
+        </w:rPr>
+        <w:t xml:space="preserve">e </w:t>
+      </w:r>
+      <w:r>
+        <w:rPr>
+          <w:rFonts w:ascii="Arial" w:cs="Arial" w:eastAsia="Arial" w:hAnsi="Arial"/>
+          <w:i w:val="1"/>
+          <w:sz w:val="24"/>
+          <w:szCs w:val="24"/>
+          <w:rtl w:val="0"/>
+        </w:rPr>
+        <w:t xml:space="preserve">JavaScript</w:t>
+      </w:r>
+      <w:r>
+        <w:rPr>
+          <w:rFonts w:ascii="Arial" w:cs="Arial" w:eastAsia="Arial" w:hAnsi="Arial"/>
+          <w:sz w:val="24"/>
+          <w:szCs w:val="24"/>
+          <w:rtl w:val="0"/>
+        </w:rPr>
+        <w:t xml:space="preserve">, que se comunica com um </w:t>
+      </w:r>
+      <w:r>
+        <w:rPr>
+          <w:rFonts w:ascii="Arial" w:cs="Arial" w:eastAsia="Arial" w:hAnsi="Arial"/>
+          <w:i w:val="1"/>
+          <w:sz w:val="24"/>
+          <w:szCs w:val="24"/>
+          <w:rtl w:val="0"/>
+        </w:rPr>
+        <w:t xml:space="preserve">back-end </w:t>
+      </w:r>
+      <w:r>
+        <w:rPr>
+          <w:rFonts w:ascii="Arial" w:cs="Arial" w:eastAsia="Arial" w:hAnsi="Arial"/>
+          <w:sz w:val="24"/>
+          <w:szCs w:val="24"/>
+          <w:rtl w:val="0"/>
+        </w:rPr>
+        <w:t xml:space="preserve">desenvolvido em </w:t>
+      </w:r>
+      <w:r>
+        <w:rPr>
+          <w:rFonts w:ascii="Arial" w:cs="Arial" w:eastAsia="Arial" w:hAnsi="Arial"/>
+          <w:i w:val="1"/>
+          <w:sz w:val="24"/>
+          <w:szCs w:val="24"/>
+          <w:rtl w:val="0"/>
+        </w:rPr>
+        <w:t xml:space="preserve">Node.js</w:t>
+      </w:r>
+      <w:r>
+        <w:rPr>
+          <w:rFonts w:ascii="Arial" w:cs="Arial" w:eastAsia="Arial" w:hAnsi="Arial"/>
+          <w:sz w:val="24"/>
+          <w:szCs w:val="24"/>
+          <w:rtl w:val="0"/>
+        </w:rPr>
+        <w:t xml:space="preserve"> por meio de uma </w:t>
+      </w:r>
+      <w:r>
+        <w:rPr>
+          <w:rFonts w:ascii="Arial" w:cs="Arial" w:eastAsia="Arial" w:hAnsi="Arial"/>
+          <w:i w:val="1"/>
+          <w:sz w:val="24"/>
+          <w:szCs w:val="24"/>
+          <w:rtl w:val="0"/>
+        </w:rPr>
+        <w:t xml:space="preserve">API</w:t>
+      </w:r>
+      <w:r>
+        <w:rPr>
+          <w:rFonts w:ascii="Arial" w:cs="Arial" w:eastAsia="Arial" w:hAnsi="Arial"/>
+          <w:sz w:val="24"/>
+          <w:szCs w:val="24"/>
+          <w:rtl w:val="0"/>
+        </w:rPr>
+        <w:t xml:space="preserve">. Os dados coletados serão armazenados em um banco de dados </w:t>
+      </w:r>
+      <w:r>
+        <w:rPr>
+          <w:rFonts w:ascii="Arial" w:cs="Arial" w:eastAsia="Arial" w:hAnsi="Arial"/>
+          <w:i w:val="1"/>
+          <w:sz w:val="24"/>
+          <w:szCs w:val="24"/>
+          <w:rtl w:val="0"/>
+        </w:rPr>
+        <w:t xml:space="preserve">SQLite</w:t>
+      </w:r>
+      <w:r>
+        <w:rPr>
+          <w:rFonts w:ascii="Arial" w:cs="Arial" w:eastAsia="Arial" w:hAnsi="Arial"/>
+          <w:sz w:val="24"/>
+          <w:szCs w:val="24"/>
+          <w:rtl w:val="0"/>
+        </w:rPr>
+        <w:t xml:space="preserve">, e a aplicação permitirá aos produtores registrar fotos e informações de plantas, enquanto os pesquisadores terão acesso aos dados para realizar pesquisas e análises.</w:t>
+      </w:r>
       <w:r>
         <w:rPr>
           <w:rtl w:val="0"/>
@@ -15653,8 +15616,8 @@
           <w:szCs w:val="28"/>
         </w:rPr>
       </w:pPr>
-      <w:bookmarkStart w:colFirst="0" w:colLast="0" w:name="_heading=h.3as4poj" w:id="25"/>
-      <w:bookmarkEnd w:id="25"/>
+      <w:bookmarkStart w:colFirst="0" w:colLast="0" w:name="_heading=h.3as4poj" w:id="23"/>
+      <w:bookmarkEnd w:id="23"/>
       <w:r>
         <w:rPr>
           <w:rFonts w:ascii="Arial" w:cs="Arial" w:eastAsia="Arial" w:hAnsi="Arial"/>
@@ -15735,7 +15698,17 @@
           <w:szCs w:val="24"/>
           <w:rtl w:val="0"/>
         </w:rPr>
-        <w:t xml:space="preserve">Dendem.</w:t>
+        <w:t xml:space="preserve">Dendem</w:t>
+      </w:r>
+      <w:r>
+        <w:rPr>
+          <w:rFonts w:ascii="Arial" w:cs="Arial" w:eastAsia="Arial" w:hAnsi="Arial"/>
+          <w:b w:val="0"/>
+          <w:sz w:val="24"/>
+          <w:szCs w:val="24"/>
+          <w:rtl w:val="0"/>
+        </w:rPr>
+        <w:t xml:space="preserve">.</w:t>
       </w:r>
       <w:r>
         <w:rPr>
@@ -15899,6 +15872,39 @@
     </w:p>
     <w:p>
       <w:pPr>
+        <w:jc w:val="both"/>
+        <w:rPr/>
+      </w:pPr>
+      <w:r>
+        <w:rPr>
+          <w:rtl w:val="0"/>
+        </w:rPr>
+      </w:r>
+    </w:p>
+    <w:p>
+      <w:pPr>
+        <w:jc w:val="both"/>
+        <w:rPr/>
+      </w:pPr>
+      <w:r>
+        <w:rPr>
+          <w:rtl w:val="0"/>
+        </w:rPr>
+      </w:r>
+    </w:p>
+    <w:p>
+      <w:pPr>
+        <w:jc w:val="both"/>
+        <w:rPr/>
+      </w:pPr>
+      <w:r>
+        <w:rPr>
+          <w:rtl w:val="0"/>
+        </w:rPr>
+      </w:r>
+    </w:p>
+    <w:p>
+      <w:pPr>
         <w:ind w:left="0" w:firstLine="0"/>
         <w:jc w:val="center"/>
         <w:rPr>
@@ -15938,8 +15944,8 @@
           <w:szCs w:val="28"/>
         </w:rPr>
       </w:pPr>
-      <w:bookmarkStart w:colFirst="0" w:colLast="0" w:name="_heading=h.u6weycf5fx1b" w:id="26"/>
-      <w:bookmarkEnd w:id="26"/>
+      <w:bookmarkStart w:colFirst="0" w:colLast="0" w:name="_heading=h.u6weycf5fx1b" w:id="24"/>
+      <w:bookmarkEnd w:id="24"/>
       <w:r>
         <w:rPr>
           <w:rFonts w:ascii="Arial" w:cs="Arial" w:eastAsia="Arial" w:hAnsi="Arial"/>
@@ -16038,8 +16044,8 @@
           <w:szCs w:val="28"/>
         </w:rPr>
       </w:pPr>
-      <w:bookmarkStart w:colFirst="0" w:colLast="0" w:name="_heading=h.1pxezwc" w:id="27"/>
-      <w:bookmarkEnd w:id="27"/>
+      <w:bookmarkStart w:colFirst="0" w:colLast="0" w:name="_heading=h.1pxezwc" w:id="25"/>
+      <w:bookmarkEnd w:id="25"/>
       <w:r>
         <w:rPr>
           <w:rFonts w:ascii="Arial" w:cs="Arial" w:eastAsia="Arial" w:hAnsi="Arial"/>
@@ -16070,7 +16076,17 @@
           <w:szCs w:val="24"/>
           <w:rtl w:val="0"/>
         </w:rPr>
-        <w:t xml:space="preserve">Dendem.</w:t>
+        <w:t xml:space="preserve">Dendem</w:t>
+      </w:r>
+      <w:r>
+        <w:rPr>
+          <w:rFonts w:ascii="Arial" w:cs="Arial" w:eastAsia="Arial" w:hAnsi="Arial"/>
+          <w:b w:val="0"/>
+          <w:sz w:val="24"/>
+          <w:szCs w:val="24"/>
+          <w:rtl w:val="0"/>
+        </w:rPr>
+        <w:t xml:space="preserve">.</w:t>
       </w:r>
       <w:r>
         <w:rPr>
@@ -16100,15 +16116,11 @@
         <w:jc w:val="center"/>
         <w:rPr>
           <w:rFonts w:ascii="Arial" w:cs="Arial" w:eastAsia="Arial" w:hAnsi="Arial"/>
-          <w:sz w:val="24"/>
-          <w:szCs w:val="24"/>
-        </w:rPr>
-      </w:pPr>
-      <w:r>
-        <w:rPr>
-          <w:rFonts w:ascii="Arial" w:cs="Arial" w:eastAsia="Arial" w:hAnsi="Arial"/>
-          <w:sz w:val="24"/>
-          <w:szCs w:val="24"/>
+        </w:rPr>
+      </w:pPr>
+      <w:r>
+        <w:rPr>
+          <w:rFonts w:ascii="Arial" w:cs="Arial" w:eastAsia="Arial" w:hAnsi="Arial"/>
           <w:rtl w:val="0"/>
         </w:rPr>
         <w:t xml:space="preserve">Tabela 02 - Tecnologias utilizadas</w:t>
@@ -18487,8 +18499,8 @@
           <w:szCs w:val="28"/>
         </w:rPr>
       </w:pPr>
-      <w:bookmarkStart w:colFirst="0" w:colLast="0" w:name="_heading=h.2p2csry" w:id="28"/>
-      <w:bookmarkEnd w:id="28"/>
+      <w:bookmarkStart w:colFirst="0" w:colLast="0" w:name="_heading=h.2p2csry" w:id="26"/>
+      <w:bookmarkEnd w:id="26"/>
       <w:r>
         <w:rPr>
           <w:rFonts w:ascii="Arial" w:cs="Arial" w:eastAsia="Arial" w:hAnsi="Arial"/>
@@ -18542,8 +18554,8 @@
           <w:szCs w:val="28"/>
         </w:rPr>
       </w:pPr>
-      <w:bookmarkStart w:colFirst="0" w:colLast="0" w:name="_heading=h.147n2zr" w:id="29"/>
-      <w:bookmarkEnd w:id="29"/>
+      <w:bookmarkStart w:colFirst="0" w:colLast="0" w:name="_heading=h.147n2zr" w:id="27"/>
+      <w:bookmarkEnd w:id="27"/>
       <w:r>
         <w:rPr>
           <w:rFonts w:ascii="Arial" w:cs="Arial" w:eastAsia="Arial" w:hAnsi="Arial"/>
@@ -18647,15 +18659,6 @@
           <w:rFonts w:ascii="Arial" w:cs="Arial" w:eastAsia="Arial" w:hAnsi="Arial"/>
           <w:sz w:val="24"/>
           <w:szCs w:val="24"/>
-          <w:vertAlign w:val="superscript"/>
-        </w:rPr>
-        <w:footnoteReference w:customMarkFollows="0" w:id="0"/>
-      </w:r>
-      <w:r>
-        <w:rPr>
-          <w:rFonts w:ascii="Arial" w:cs="Arial" w:eastAsia="Arial" w:hAnsi="Arial"/>
-          <w:sz w:val="24"/>
-          <w:szCs w:val="24"/>
           <w:rtl w:val="0"/>
         </w:rPr>
         <w:t xml:space="preserve">. </w:t>
@@ -18710,12 +18713,12 @@
           <wp:inline distB="114300" distT="114300" distL="114300" distR="114300">
             <wp:extent cx="3922106" cy="4442013"/>
             <wp:effectExtent b="0" l="0" r="0" t="0"/>
-            <wp:docPr id="9" name="image6.png"/>
+            <wp:docPr id="9" name="image1.png"/>
             <a:graphic>
               <a:graphicData uri="http://schemas.openxmlformats.org/drawingml/2006/picture">
                 <pic:pic>
                   <pic:nvPicPr>
-                    <pic:cNvPr id="0" name="image6.png"/>
+                    <pic:cNvPr id="0" name="image1.png"/>
                     <pic:cNvPicPr preferRelativeResize="0"/>
                   </pic:nvPicPr>
                   <pic:blipFill>
@@ -18764,6 +18767,36 @@
     <w:p>
       <w:pPr>
         <w:spacing w:after="40" w:line="360" w:lineRule="auto"/>
+        <w:jc w:val="center"/>
+        <w:rPr>
+          <w:rFonts w:ascii="Arial" w:cs="Arial" w:eastAsia="Arial" w:hAnsi="Arial"/>
+        </w:rPr>
+      </w:pPr>
+      <w:r>
+        <w:rPr>
+          <w:rtl w:val="0"/>
+        </w:rPr>
+      </w:r>
+    </w:p>
+    <w:p>
+      <w:pPr>
+        <w:spacing w:after="40" w:line="360" w:lineRule="auto"/>
+        <w:ind w:left="1417.3228346456694" w:firstLine="566.9291338582675"/>
+        <w:jc w:val="both"/>
+        <w:rPr>
+          <w:rFonts w:ascii="Arial" w:cs="Arial" w:eastAsia="Arial" w:hAnsi="Arial"/>
+          <w:b w:val="1"/>
+        </w:rPr>
+      </w:pPr>
+      <w:r>
+        <w:rPr>
+          <w:rtl w:val="0"/>
+        </w:rPr>
+      </w:r>
+    </w:p>
+    <w:p>
+      <w:pPr>
+        <w:spacing w:after="40" w:line="360" w:lineRule="auto"/>
         <w:ind w:left="0" w:firstLine="0"/>
         <w:jc w:val="both"/>
         <w:rPr>
@@ -18853,12 +18886,12 @@
           <wp:inline distB="114300" distT="114300" distL="114300" distR="114300">
             <wp:extent cx="3908806" cy="4531687"/>
             <wp:effectExtent b="0" l="0" r="0" t="0"/>
-            <wp:docPr id="2" name="image1.png"/>
+            <wp:docPr id="2" name="image9.png"/>
             <a:graphic>
               <a:graphicData uri="http://schemas.openxmlformats.org/drawingml/2006/picture">
                 <pic:pic>
                   <pic:nvPicPr>
-                    <pic:cNvPr id="0" name="image1.png"/>
+                    <pic:cNvPr id="0" name="image9.png"/>
                     <pic:cNvPicPr preferRelativeResize="0"/>
                   </pic:nvPicPr>
                   <pic:blipFill>
@@ -18903,6 +18936,59 @@
         </w:rPr>
         <w:t xml:space="preserve">Fonte: Elaboração própria</w:t>
       </w:r>
+    </w:p>
+    <w:p>
+      <w:pPr>
+        <w:spacing w:after="40" w:line="360" w:lineRule="auto"/>
+        <w:jc w:val="center"/>
+        <w:rPr>
+          <w:rFonts w:ascii="Arial" w:cs="Arial" w:eastAsia="Arial" w:hAnsi="Arial"/>
+          <w:sz w:val="24"/>
+          <w:szCs w:val="24"/>
+        </w:rPr>
+      </w:pPr>
+      <w:r>
+        <w:rPr>
+          <w:rtl w:val="0"/>
+        </w:rPr>
+      </w:r>
+    </w:p>
+    <w:p>
+      <w:pPr>
+        <w:spacing w:after="40" w:line="360" w:lineRule="auto"/>
+        <w:ind w:left="1417.3228346456694" w:firstLine="566.9291338582675"/>
+        <w:jc w:val="both"/>
+        <w:rPr>
+          <w:rFonts w:ascii="Arial" w:cs="Arial" w:eastAsia="Arial" w:hAnsi="Arial"/>
+        </w:rPr>
+      </w:pPr>
+      <w:r>
+        <w:rPr>
+          <w:rFonts w:ascii="Arial" w:cs="Arial" w:eastAsia="Arial" w:hAnsi="Arial"/>
+          <w:sz w:val="24"/>
+          <w:szCs w:val="24"/>
+          <w:rtl w:val="0"/>
+        </w:rPr>
+        <w:t xml:space="preserve">O wireframe acima foi utilizado em prol de uma confecção mais bem orientada do frontend da interface mobile do Dendem. Desse modo, ele foi seguido e alterado sempre que necessário, evoluindo gradativamente para um mockup, que pode ser acessado no link</w:t>
+      </w:r>
+      <w:r>
+        <w:rPr>
+          <w:rFonts w:ascii="Arial" w:cs="Arial" w:eastAsia="Arial" w:hAnsi="Arial"/>
+          <w:sz w:val="24"/>
+          <w:szCs w:val="24"/>
+          <w:vertAlign w:val="superscript"/>
+        </w:rPr>
+        <w:footnoteReference w:customMarkFollows="0" w:id="0"/>
+      </w:r>
+      <w:r>
+        <w:rPr>
+          <w:rFonts w:ascii="Arial" w:cs="Arial" w:eastAsia="Arial" w:hAnsi="Arial"/>
+          <w:sz w:val="24"/>
+          <w:szCs w:val="24"/>
+          <w:rtl w:val="0"/>
+        </w:rPr>
+        <w:t xml:space="preserve"> em nota de rodapé.</w:t>
+      </w:r>
       <w:r>
         <w:rPr>
           <w:rtl w:val="0"/>
@@ -18926,8 +19012,8 @@
           <w:szCs w:val="28"/>
         </w:rPr>
       </w:pPr>
-      <w:bookmarkStart w:colFirst="0" w:colLast="0" w:name="_heading=h.3o7alnk" w:id="30"/>
-      <w:bookmarkEnd w:id="30"/>
+      <w:bookmarkStart w:colFirst="0" w:colLast="0" w:name="_heading=h.3o7alnk" w:id="28"/>
+      <w:bookmarkEnd w:id="28"/>
       <w:r>
         <w:rPr>
           <w:rFonts w:ascii="Arial" w:cs="Arial" w:eastAsia="Arial" w:hAnsi="Arial"/>
@@ -18978,7 +19064,7 @@
           <w:szCs w:val="24"/>
           <w:rtl w:val="0"/>
         </w:rPr>
-        <w:t xml:space="preserve"> de forma padronizada. Nele, há amostras de tipografia, iconografia, cores, entre outros, que orientarão o design do projeto ao longo de sua confecção e estará sujeitos a alterações contínuas. Ele pode ser encontrado junto ao wireframe no link da página anterior ou no link</w:t>
+        <w:t xml:space="preserve"> de forma padronizada. Nele, há amostras de tipografia, iconografia, cores, entre outros, que orientarão o design do projeto ao longo de sua confecção e estarão sujeitos a alterações contínuas. Ele pode ser encontrado junto ao wireframe no link da página anterior ou no link</w:t>
       </w:r>
       <w:r>
         <w:rPr>
@@ -19034,8 +19120,8 @@
           <w:szCs w:val="28"/>
         </w:rPr>
       </w:pPr>
-      <w:bookmarkStart w:colFirst="0" w:colLast="0" w:name="_heading=h.32hioqz" w:id="31"/>
-      <w:bookmarkEnd w:id="31"/>
+      <w:bookmarkStart w:colFirst="0" w:colLast="0" w:name="_heading=h.32hioqz" w:id="29"/>
+      <w:bookmarkEnd w:id="29"/>
       <w:r>
         <w:rPr>
           <w:rFonts w:ascii="Arial" w:cs="Arial" w:eastAsia="Arial" w:hAnsi="Arial"/>
@@ -19075,7 +19161,18 @@
           <w:highlight w:val="white"/>
           <w:rtl w:val="0"/>
         </w:rPr>
-        <w:t xml:space="preserve">Dendem.</w:t>
+        <w:t xml:space="preserve">Dendem</w:t>
+      </w:r>
+      <w:r>
+        <w:rPr>
+          <w:rFonts w:ascii="Arial" w:cs="Arial" w:eastAsia="Arial" w:hAnsi="Arial"/>
+          <w:b w:val="0"/>
+          <w:sz w:val="24"/>
+          <w:szCs w:val="24"/>
+          <w:highlight w:val="white"/>
+          <w:rtl w:val="0"/>
+        </w:rPr>
+        <w:t xml:space="preserve">.</w:t>
       </w:r>
       <w:r>
         <w:rPr>
@@ -19100,8 +19197,8 @@
           <w:szCs w:val="28"/>
         </w:rPr>
       </w:pPr>
-      <w:bookmarkStart w:colFirst="0" w:colLast="0" w:name="_heading=h.1hmsyys" w:id="32"/>
-      <w:bookmarkEnd w:id="32"/>
+      <w:bookmarkStart w:colFirst="0" w:colLast="0" w:name="_heading=h.1hmsyys" w:id="30"/>
+      <w:bookmarkEnd w:id="30"/>
       <w:r>
         <w:rPr>
           <w:rFonts w:ascii="Arial" w:cs="Arial" w:eastAsia="Arial" w:hAnsi="Arial"/>
@@ -19293,12 +19390,12 @@
           <wp:inline distB="114300" distT="114300" distL="114300" distR="114300">
             <wp:extent cx="5512499" cy="3143257"/>
             <wp:effectExtent b="0" l="0" r="0" t="0"/>
-            <wp:docPr id="3" name="image14.jpg"/>
+            <wp:docPr id="3" name="image12.jpg"/>
             <a:graphic>
               <a:graphicData uri="http://schemas.openxmlformats.org/drawingml/2006/picture">
                 <pic:pic>
                   <pic:nvPicPr>
-                    <pic:cNvPr id="0" name="image14.jpg"/>
+                    <pic:cNvPr id="0" name="image12.jpg"/>
                     <pic:cNvPicPr preferRelativeResize="0"/>
                   </pic:nvPicPr>
                   <pic:blipFill>
@@ -19465,12 +19562,12 @@
           <wp:inline distB="114300" distT="114300" distL="114300" distR="114300">
             <wp:extent cx="5505730" cy="2563296"/>
             <wp:effectExtent b="0" l="0" r="0" t="0"/>
-            <wp:docPr id="5" name="image12.jpg"/>
+            <wp:docPr id="5" name="image13.jpg"/>
             <a:graphic>
               <a:graphicData uri="http://schemas.openxmlformats.org/drawingml/2006/picture">
                 <pic:pic>
                   <pic:nvPicPr>
-                    <pic:cNvPr id="0" name="image12.jpg"/>
+                    <pic:cNvPr id="0" name="image13.jpg"/>
                     <pic:cNvPicPr preferRelativeResize="0"/>
                   </pic:nvPicPr>
                   <pic:blipFill>
@@ -19534,8 +19631,8 @@
           <w:szCs w:val="32"/>
         </w:rPr>
       </w:pPr>
-      <w:bookmarkStart w:colFirst="0" w:colLast="0" w:name="_heading=h.41mghml" w:id="33"/>
-      <w:bookmarkEnd w:id="33"/>
+      <w:bookmarkStart w:colFirst="0" w:colLast="0" w:name="_heading=h.41mghml" w:id="31"/>
+      <w:bookmarkEnd w:id="31"/>
       <w:r>
         <w:rPr>
           <w:rFonts w:ascii="Arial" w:cs="Arial" w:eastAsia="Arial" w:hAnsi="Arial"/>
@@ -19577,7 +19674,16 @@
           <w:szCs w:val="24"/>
           <w:rtl w:val="0"/>
         </w:rPr>
-        <w:t xml:space="preserve">Dendem.</w:t>
+        <w:t xml:space="preserve">Dendem</w:t>
+      </w:r>
+      <w:r>
+        <w:rPr>
+          <w:rFonts w:ascii="Arial" w:cs="Arial" w:eastAsia="Arial" w:hAnsi="Arial"/>
+          <w:sz w:val="24"/>
+          <w:szCs w:val="24"/>
+          <w:rtl w:val="0"/>
+        </w:rPr>
+        <w:t xml:space="preserve">.</w:t>
       </w:r>
       <w:r>
         <w:rPr>
@@ -19650,12 +19756,12 @@
           <wp:inline distB="114300" distT="114300" distL="114300" distR="114300">
             <wp:extent cx="5779199" cy="2803084"/>
             <wp:effectExtent b="0" l="0" r="0" t="0"/>
-            <wp:docPr id="1" name="image3.png"/>
+            <wp:docPr id="1" name="image7.png"/>
             <a:graphic>
               <a:graphicData uri="http://schemas.openxmlformats.org/drawingml/2006/picture">
                 <pic:pic>
                   <pic:nvPicPr>
-                    <pic:cNvPr id="0" name="image3.png"/>
+                    <pic:cNvPr id="0" name="image7.png"/>
                     <pic:cNvPicPr preferRelativeResize="0"/>
                   </pic:nvPicPr>
                   <pic:blipFill>
@@ -19968,7 +20074,25 @@
           <w:szCs w:val="24"/>
           <w:rtl w:val="0"/>
         </w:rPr>
-        <w:t xml:space="preserve">“amostra_id”,</w:t>
+        <w:t xml:space="preserve">“</w:t>
+      </w:r>
+      <w:r>
+        <w:rPr>
+          <w:rFonts w:ascii="Arial" w:cs="Arial" w:eastAsia="Arial" w:hAnsi="Arial"/>
+          <w:sz w:val="24"/>
+          <w:szCs w:val="24"/>
+          <w:rtl w:val="0"/>
+        </w:rPr>
+        <w:t xml:space="preserve">amostra_id</w:t>
+      </w:r>
+      <w:r>
+        <w:rPr>
+          <w:rFonts w:ascii="Arial" w:cs="Arial" w:eastAsia="Arial" w:hAnsi="Arial"/>
+          <w:sz w:val="24"/>
+          <w:szCs w:val="24"/>
+          <w:rtl w:val="0"/>
+        </w:rPr>
+        <w:t xml:space="preserve">”,</w:t>
       </w:r>
       <w:r>
         <w:rPr>
@@ -19986,7 +20110,25 @@
           <w:szCs w:val="24"/>
           <w:rtl w:val="0"/>
         </w:rPr>
-        <w:t xml:space="preserve">“coletor_id”</w:t>
+        <w:t xml:space="preserve">“</w:t>
+      </w:r>
+      <w:r>
+        <w:rPr>
+          <w:rFonts w:ascii="Arial" w:cs="Arial" w:eastAsia="Arial" w:hAnsi="Arial"/>
+          <w:sz w:val="24"/>
+          <w:szCs w:val="24"/>
+          <w:rtl w:val="0"/>
+        </w:rPr>
+        <w:t xml:space="preserve">coletor_id</w:t>
+      </w:r>
+      <w:r>
+        <w:rPr>
+          <w:rFonts w:ascii="Arial" w:cs="Arial" w:eastAsia="Arial" w:hAnsi="Arial"/>
+          <w:sz w:val="24"/>
+          <w:szCs w:val="24"/>
+          <w:rtl w:val="0"/>
+        </w:rPr>
+        <w:t xml:space="preserve">”</w:t>
       </w:r>
       <w:r>
         <w:rPr>
@@ -20004,7 +20146,25 @@
           <w:szCs w:val="24"/>
           <w:rtl w:val="0"/>
         </w:rPr>
-        <w:t xml:space="preserve">“protocolo_id”</w:t>
+        <w:t xml:space="preserve">“</w:t>
+      </w:r>
+      <w:r>
+        <w:rPr>
+          <w:rFonts w:ascii="Arial" w:cs="Arial" w:eastAsia="Arial" w:hAnsi="Arial"/>
+          <w:sz w:val="24"/>
+          <w:szCs w:val="24"/>
+          <w:rtl w:val="0"/>
+        </w:rPr>
+        <w:t xml:space="preserve">protocolo_id</w:t>
+      </w:r>
+      <w:r>
+        <w:rPr>
+          <w:rFonts w:ascii="Arial" w:cs="Arial" w:eastAsia="Arial" w:hAnsi="Arial"/>
+          <w:sz w:val="24"/>
+          <w:szCs w:val="24"/>
+          <w:rtl w:val="0"/>
+        </w:rPr>
+        <w:t xml:space="preserve">”</w:t>
       </w:r>
       <w:r>
         <w:rPr>
@@ -20058,7 +20218,25 @@
           <w:szCs w:val="24"/>
           <w:rtl w:val="0"/>
         </w:rPr>
-        <w:t xml:space="preserve">“foto_url”</w:t>
+        <w:t xml:space="preserve">“</w:t>
+      </w:r>
+      <w:r>
+        <w:rPr>
+          <w:rFonts w:ascii="Arial" w:cs="Arial" w:eastAsia="Arial" w:hAnsi="Arial"/>
+          <w:sz w:val="24"/>
+          <w:szCs w:val="24"/>
+          <w:rtl w:val="0"/>
+        </w:rPr>
+        <w:t xml:space="preserve">foto_url</w:t>
+      </w:r>
+      <w:r>
+        <w:rPr>
+          <w:rFonts w:ascii="Arial" w:cs="Arial" w:eastAsia="Arial" w:hAnsi="Arial"/>
+          <w:sz w:val="24"/>
+          <w:szCs w:val="24"/>
+          <w:rtl w:val="0"/>
+        </w:rPr>
+        <w:t xml:space="preserve">”</w:t>
       </w:r>
       <w:r>
         <w:rPr>
@@ -20103,7 +20281,25 @@
           <w:szCs w:val="24"/>
           <w:rtl w:val="0"/>
         </w:rPr>
-        <w:t xml:space="preserve"> define as etapas existentes em cada protocolo; contém a FK “protocolo_ID”, que informa a qual protocolo tal etapa é referente.</w:t>
+        <w:t xml:space="preserve"> define as etapas existentes em cada protocolo; contém a FK “</w:t>
+      </w:r>
+      <w:r>
+        <w:rPr>
+          <w:rFonts w:ascii="Arial" w:cs="Arial" w:eastAsia="Arial" w:hAnsi="Arial"/>
+          <w:sz w:val="24"/>
+          <w:szCs w:val="24"/>
+          <w:rtl w:val="0"/>
+        </w:rPr>
+        <w:t xml:space="preserve">protocolo_ID”</w:t>
+      </w:r>
+      <w:r>
+        <w:rPr>
+          <w:rFonts w:ascii="Arial" w:cs="Arial" w:eastAsia="Arial" w:hAnsi="Arial"/>
+          <w:sz w:val="24"/>
+          <w:szCs w:val="24"/>
+          <w:rtl w:val="0"/>
+        </w:rPr>
+        <w:t xml:space="preserve">, que informa a qual protocolo tal etapa é referente.</w:t>
       </w:r>
     </w:p>
     <w:p>
@@ -20148,7 +20344,25 @@
           <w:szCs w:val="24"/>
           <w:rtl w:val="0"/>
         </w:rPr>
-        <w:t xml:space="preserve">“etapa_ID”</w:t>
+        <w:t xml:space="preserve">“</w:t>
+      </w:r>
+      <w:r>
+        <w:rPr>
+          <w:rFonts w:ascii="Arial" w:cs="Arial" w:eastAsia="Arial" w:hAnsi="Arial"/>
+          <w:sz w:val="24"/>
+          <w:szCs w:val="24"/>
+          <w:rtl w:val="0"/>
+        </w:rPr>
+        <w:t xml:space="preserve">etapa_ID</w:t>
+      </w:r>
+      <w:r>
+        <w:rPr>
+          <w:rFonts w:ascii="Arial" w:cs="Arial" w:eastAsia="Arial" w:hAnsi="Arial"/>
+          <w:sz w:val="24"/>
+          <w:szCs w:val="24"/>
+          <w:rtl w:val="0"/>
+        </w:rPr>
+        <w:t xml:space="preserve">”</w:t>
       </w:r>
       <w:r>
         <w:rPr>
@@ -20184,7 +20398,17 @@
           <w:szCs w:val="24"/>
           <w:rtl w:val="0"/>
         </w:rPr>
-        <w:t xml:space="preserve">AMOSTRA_CAMPO:</w:t>
+        <w:t xml:space="preserve">AMOSTRA_CAMPO</w:t>
+      </w:r>
+      <w:r>
+        <w:rPr>
+          <w:rFonts w:ascii="Arial" w:cs="Arial" w:eastAsia="Arial" w:hAnsi="Arial"/>
+          <w:b w:val="1"/>
+          <w:sz w:val="24"/>
+          <w:szCs w:val="24"/>
+          <w:rtl w:val="0"/>
+        </w:rPr>
+        <w:t xml:space="preserve">:</w:t>
       </w:r>
       <w:r>
         <w:rPr>
@@ -20202,7 +20426,25 @@
           <w:szCs w:val="24"/>
           <w:rtl w:val="0"/>
         </w:rPr>
-        <w:t xml:space="preserve">“amostra_id”</w:t>
+        <w:t xml:space="preserve">“</w:t>
+      </w:r>
+      <w:r>
+        <w:rPr>
+          <w:rFonts w:ascii="Arial" w:cs="Arial" w:eastAsia="Arial" w:hAnsi="Arial"/>
+          <w:sz w:val="24"/>
+          <w:szCs w:val="24"/>
+          <w:rtl w:val="0"/>
+        </w:rPr>
+        <w:t xml:space="preserve">amostra_id</w:t>
+      </w:r>
+      <w:r>
+        <w:rPr>
+          <w:rFonts w:ascii="Arial" w:cs="Arial" w:eastAsia="Arial" w:hAnsi="Arial"/>
+          <w:sz w:val="24"/>
+          <w:szCs w:val="24"/>
+          <w:rtl w:val="0"/>
+        </w:rPr>
+        <w:t xml:space="preserve">”</w:t>
       </w:r>
       <w:r>
         <w:rPr>
@@ -20329,7 +20571,43 @@
           <w:szCs w:val="24"/>
           <w:rtl w:val="0"/>
         </w:rPr>
-        <w:t xml:space="preserve"> define de quais protocolos um coletor faz parte e de quais coletores fazem parte de tal protocolo; para isso, armazena e relaciona as FK “coletor_id” e “protocolo_id”.</w:t>
+        <w:t xml:space="preserve"> define de quais protocolos um coletor faz parte e de quais coletores fazem parte de tal protocolo; para isso, armazena e relaciona as FK “</w:t>
+      </w:r>
+      <w:r>
+        <w:rPr>
+          <w:rFonts w:ascii="Arial" w:cs="Arial" w:eastAsia="Arial" w:hAnsi="Arial"/>
+          <w:sz w:val="24"/>
+          <w:szCs w:val="24"/>
+          <w:rtl w:val="0"/>
+        </w:rPr>
+        <w:t xml:space="preserve">coletor_id</w:t>
+      </w:r>
+      <w:r>
+        <w:rPr>
+          <w:rFonts w:ascii="Arial" w:cs="Arial" w:eastAsia="Arial" w:hAnsi="Arial"/>
+          <w:sz w:val="24"/>
+          <w:szCs w:val="24"/>
+          <w:rtl w:val="0"/>
+        </w:rPr>
+        <w:t xml:space="preserve">” e “</w:t>
+      </w:r>
+      <w:r>
+        <w:rPr>
+          <w:rFonts w:ascii="Arial" w:cs="Arial" w:eastAsia="Arial" w:hAnsi="Arial"/>
+          <w:sz w:val="24"/>
+          <w:szCs w:val="24"/>
+          <w:rtl w:val="0"/>
+        </w:rPr>
+        <w:t xml:space="preserve">protocolo_id”</w:t>
+      </w:r>
+      <w:r>
+        <w:rPr>
+          <w:rFonts w:ascii="Arial" w:cs="Arial" w:eastAsia="Arial" w:hAnsi="Arial"/>
+          <w:sz w:val="24"/>
+          <w:szCs w:val="24"/>
+          <w:rtl w:val="0"/>
+        </w:rPr>
+        <w:t xml:space="preserve">.</w:t>
       </w:r>
       <w:r>
         <w:rPr>
@@ -20354,8 +20632,8 @@
           <w:szCs w:val="28"/>
         </w:rPr>
       </w:pPr>
-      <w:bookmarkStart w:colFirst="0" w:colLast="0" w:name="_heading=h.2grqrue" w:id="34"/>
-      <w:bookmarkEnd w:id="34"/>
+      <w:bookmarkStart w:colFirst="0" w:colLast="0" w:name="_heading=h.2grqrue" w:id="32"/>
+      <w:bookmarkEnd w:id="32"/>
       <w:r>
         <w:rPr>
           <w:rFonts w:ascii="Arial" w:cs="Arial" w:eastAsia="Arial" w:hAnsi="Arial"/>
@@ -20384,7 +20662,27 @@
           <w:szCs w:val="24"/>
           <w:rtl w:val="0"/>
         </w:rPr>
-        <w:t xml:space="preserve">A presente seção expõe as informações coletadas a partir da testagem da aplicação Dendem. Aconteceram duas rodadas de testes presenciais: uma entre alunos da própria instituição Inteli e outra com um colaborador da Natura. Em ambos os casos, como a interface mobile (destinada a coletores) não está navegável até o momento, foi testada somente a interface desktop (destinada a pesquisadores da Natura). Durante os testes, membros da equipe ECOmigo acompanharam as ações e falas dos testadores, anotando-as e repassando-as, posteriormente, para uma planilha. </w:t>
+        <w:t xml:space="preserve">A presente seção expõe as informações coletadas a partir da testagem da aplicação </w:t>
+      </w:r>
+      <w:r>
+        <w:rPr>
+          <w:rFonts w:ascii="Arial" w:cs="Arial" w:eastAsia="Arial" w:hAnsi="Arial"/>
+          <w:b w:val="0"/>
+          <w:sz w:val="24"/>
+          <w:szCs w:val="24"/>
+          <w:rtl w:val="0"/>
+        </w:rPr>
+        <w:t xml:space="preserve">Dendem</w:t>
+      </w:r>
+      <w:r>
+        <w:rPr>
+          <w:rFonts w:ascii="Arial" w:cs="Arial" w:eastAsia="Arial" w:hAnsi="Arial"/>
+          <w:b w:val="0"/>
+          <w:sz w:val="24"/>
+          <w:szCs w:val="24"/>
+          <w:rtl w:val="0"/>
+        </w:rPr>
+        <w:t xml:space="preserve">. Aconteceram duas rodadas de testes presenciais: uma entre alunos da própria instituição Inteli e outra com um colaborador da Natura. Em ambos os casos, como a interface mobile (destinada a coletores) não está navegável até o momento, foi testada somente a interface desktop (destinada a pesquisadores da Natura). Durante os testes, membros da equipe ECOmigo acompanharam as ações e falas dos testadores, anotando-as e repassando-as, posteriormente, para uma planilha. </w:t>
       </w:r>
     </w:p>
     <w:p>
@@ -20431,15 +20729,11 @@
         <w:jc w:val="center"/>
         <w:rPr>
           <w:rFonts w:ascii="Arial" w:cs="Arial" w:eastAsia="Arial" w:hAnsi="Arial"/>
-          <w:sz w:val="24"/>
-          <w:szCs w:val="24"/>
-        </w:rPr>
-      </w:pPr>
-      <w:r>
-        <w:rPr>
-          <w:rFonts w:ascii="Arial" w:cs="Arial" w:eastAsia="Arial" w:hAnsi="Arial"/>
-          <w:sz w:val="24"/>
-          <w:szCs w:val="24"/>
+        </w:rPr>
+      </w:pPr>
+      <w:r>
+        <w:rPr>
+          <w:rFonts w:ascii="Arial" w:cs="Arial" w:eastAsia="Arial" w:hAnsi="Arial"/>
           <w:rtl w:val="0"/>
         </w:rPr>
         <w:t xml:space="preserve">Tabela 03 - Registros da Rodada de Testes</w:t>
@@ -21285,8 +21579,8 @@
           <w:szCs w:val="28"/>
         </w:rPr>
       </w:pPr>
-      <w:bookmarkStart w:colFirst="0" w:colLast="0" w:name="_heading=h.vx1227" w:id="35"/>
-      <w:bookmarkEnd w:id="35"/>
+      <w:bookmarkStart w:colFirst="0" w:colLast="0" w:name="_heading=h.vx1227" w:id="33"/>
+      <w:bookmarkEnd w:id="33"/>
       <w:r>
         <w:rPr>
           <w:rFonts w:ascii="Arial" w:cs="Arial" w:eastAsia="Arial" w:hAnsi="Arial"/>
@@ -21353,8 +21647,8 @@
           <w:szCs w:val="24"/>
         </w:rPr>
       </w:pPr>
-      <w:bookmarkStart w:colFirst="0" w:colLast="0" w:name="_heading=h.ef8r6f6y2sur" w:id="36"/>
-      <w:bookmarkEnd w:id="36"/>
+      <w:bookmarkStart w:colFirst="0" w:colLast="0" w:name="_heading=h.ef8r6f6y2sur" w:id="34"/>
+      <w:bookmarkEnd w:id="34"/>
       <w:r>
         <w:rPr>
           <w:rFonts w:ascii="Arial" w:cs="Arial" w:eastAsia="Arial" w:hAnsi="Arial"/>
@@ -21508,7 +21802,17 @@
           <w:szCs w:val="24"/>
           <w:rtl w:val="0"/>
         </w:rPr>
-        <w:t xml:space="preserve">commit </w:t>
+        <w:t xml:space="preserve">commit</w:t>
+      </w:r>
+      <w:r>
+        <w:rPr>
+          <w:rFonts w:ascii="Arial" w:cs="Arial" w:eastAsia="Arial" w:hAnsi="Arial"/>
+          <w:i w:val="1"/>
+          <w:sz w:val="24"/>
+          <w:szCs w:val="24"/>
+          <w:rtl w:val="0"/>
+        </w:rPr>
+        <w:t xml:space="preserve"> </w:t>
       </w:r>
       <w:r>
         <w:rPr>
@@ -22042,8 +22346,8 @@
           <w:u w:val="none"/>
         </w:rPr>
       </w:pPr>
-      <w:bookmarkStart w:colFirst="0" w:colLast="0" w:name="_heading=h.4f1mdlm" w:id="37"/>
-      <w:bookmarkEnd w:id="37"/>
+      <w:bookmarkStart w:colFirst="0" w:colLast="0" w:name="_heading=h.4f1mdlm" w:id="35"/>
+      <w:bookmarkEnd w:id="35"/>
       <w:r>
         <w:rPr>
           <w:rFonts w:ascii="Arial" w:cs="Arial" w:eastAsia="Arial" w:hAnsi="Arial"/>
@@ -22080,7 +22384,14 @@
           <w:rFonts w:ascii="Arial" w:cs="Arial" w:eastAsia="Arial" w:hAnsi="Arial"/>
           <w:rtl w:val="0"/>
         </w:rPr>
-        <w:t xml:space="preserve">&amp;CO.</w:t>
+        <w:t xml:space="preserve">&amp;CO</w:t>
+      </w:r>
+      <w:r>
+        <w:rPr>
+          <w:rFonts w:ascii="Arial" w:cs="Arial" w:eastAsia="Arial" w:hAnsi="Arial"/>
+          <w:rtl w:val="0"/>
+        </w:rPr>
+        <w:t xml:space="preserve">.</w:t>
       </w:r>
       <w:r>
         <w:rPr>
@@ -22366,7 +22677,14 @@
           <w:rFonts w:ascii="Arial" w:cs="Arial" w:eastAsia="Arial" w:hAnsi="Arial"/>
           <w:rtl w:val="0"/>
         </w:rPr>
-        <w:t xml:space="preserve">METZZER.</w:t>
+        <w:t xml:space="preserve">METZZER</w:t>
+      </w:r>
+      <w:r>
+        <w:rPr>
+          <w:rFonts w:ascii="Arial" w:cs="Arial" w:eastAsia="Arial" w:hAnsi="Arial"/>
+          <w:rtl w:val="0"/>
+        </w:rPr>
+        <w:t xml:space="preserve">.</w:t>
       </w:r>
       <w:r>
         <w:rPr>
@@ -22575,8 +22893,8 @@
           <w:szCs w:val="20"/>
         </w:rPr>
       </w:pPr>
-      <w:bookmarkStart w:colFirst="0" w:colLast="0" w:name="_heading=h.ui8l578ggcbm" w:id="38"/>
-      <w:bookmarkEnd w:id="38"/>
+      <w:bookmarkStart w:colFirst="0" w:colLast="0" w:name="_heading=h.ui8l578ggcbm" w:id="36"/>
+      <w:bookmarkEnd w:id="36"/>
       <w:r>
         <w:rPr>
           <w:rtl w:val="0"/>
@@ -22710,8 +23028,8 @@
           <w:u w:val="none"/>
         </w:rPr>
       </w:pPr>
-      <w:bookmarkStart w:colFirst="0" w:colLast="0" w:name="_heading=h.19c6y18" w:id="39"/>
-      <w:bookmarkEnd w:id="39"/>
+      <w:bookmarkStart w:colFirst="0" w:colLast="0" w:name="_heading=h.19c6y18" w:id="37"/>
+      <w:bookmarkEnd w:id="37"/>
       <w:r>
         <w:rPr>
           <w:rFonts w:ascii="Arial" w:cs="Arial" w:eastAsia="Arial" w:hAnsi="Arial"/>
@@ -22805,7 +23123,16 @@
           <w:szCs w:val="24"/>
           <w:rtl w:val="0"/>
         </w:rPr>
-        <w:t xml:space="preserve">Dendem,</w:t>
+        <w:t xml:space="preserve">Dendem</w:t>
+      </w:r>
+      <w:r>
+        <w:rPr>
+          <w:rFonts w:ascii="Arial" w:cs="Arial" w:eastAsia="Arial" w:hAnsi="Arial"/>
+          <w:sz w:val="24"/>
+          <w:szCs w:val="24"/>
+          <w:rtl w:val="0"/>
+        </w:rPr>
+        <w:t xml:space="preserve">,</w:t>
       </w:r>
       <w:r>
         <w:rPr>
@@ -23282,12 +23609,12 @@
           <wp:inline distB="114300" distT="114300" distL="114300" distR="114300">
             <wp:extent cx="4465031" cy="2790825"/>
             <wp:effectExtent b="0" l="0" r="0" t="0"/>
-            <wp:docPr id="18" name="image9.png"/>
+            <wp:docPr id="18" name="image4.png"/>
             <a:graphic>
               <a:graphicData uri="http://schemas.openxmlformats.org/drawingml/2006/picture">
                 <pic:pic>
                   <pic:nvPicPr>
-                    <pic:cNvPr id="0" name="image9.png"/>
+                    <pic:cNvPr id="0" name="image4.png"/>
                     <pic:cNvPicPr preferRelativeResize="0"/>
                   </pic:nvPicPr>
                   <pic:blipFill>
@@ -23901,12 +24228,12 @@
           <wp:inline distB="114300" distT="114300" distL="114300" distR="114300">
             <wp:extent cx="4162885" cy="2579062"/>
             <wp:effectExtent b="0" l="0" r="0" t="0"/>
-            <wp:docPr id="11" name="image8.png"/>
+            <wp:docPr id="11" name="image5.png"/>
             <a:graphic>
               <a:graphicData uri="http://schemas.openxmlformats.org/drawingml/2006/picture">
                 <pic:pic>
                   <pic:nvPicPr>
-                    <pic:cNvPr id="0" name="image8.png"/>
+                    <pic:cNvPr id="0" name="image5.png"/>
                     <pic:cNvPicPr preferRelativeResize="0"/>
                   </pic:nvPicPr>
                   <pic:blipFill>
@@ -24564,12 +24891,12 @@
           <wp:inline distB="114300" distT="114300" distL="114300" distR="114300">
             <wp:extent cx="4169268" cy="2598112"/>
             <wp:effectExtent b="0" l="0" r="0" t="0"/>
-            <wp:docPr id="7" name="image5.png"/>
+            <wp:docPr id="7" name="image2.png"/>
             <a:graphic>
               <a:graphicData uri="http://schemas.openxmlformats.org/drawingml/2006/picture">
                 <pic:pic>
                   <pic:nvPicPr>
-                    <pic:cNvPr id="0" name="image5.png"/>
+                    <pic:cNvPr id="0" name="image2.png"/>
                     <pic:cNvPicPr preferRelativeResize="0"/>
                   </pic:nvPicPr>
                   <pic:blipFill>
@@ -25193,12 +25520,12 @@
           <wp:inline distB="114300" distT="114300" distL="114300" distR="114300">
             <wp:extent cx="3660168" cy="2940829"/>
             <wp:effectExtent b="0" l="0" r="0" t="0"/>
-            <wp:docPr id="13" name="image4.png"/>
+            <wp:docPr id="13" name="image6.png"/>
             <a:graphic>
               <a:graphicData uri="http://schemas.openxmlformats.org/drawingml/2006/picture">
                 <pic:pic>
                   <pic:nvPicPr>
-                    <pic:cNvPr id="0" name="image4.png"/>
+                    <pic:cNvPr id="0" name="image6.png"/>
                     <pic:cNvPicPr preferRelativeResize="0"/>
                   </pic:nvPicPr>
                   <pic:blipFill>
@@ -25372,7 +25699,7 @@
 
 <file path=word/footnotes.xml><?xml version="1.0" encoding="utf-8"?>
 <w:footnotes xmlns:mc="http://schemas.openxmlformats.org/markup-compatibility/2006" xmlns:o="urn:schemas-microsoft-com:office:office" xmlns:r="http://schemas.openxmlformats.org/officeDocument/2006/relationships" xmlns:m="http://schemas.openxmlformats.org/officeDocument/2006/math" xmlns:v="urn:schemas-microsoft-com:vml" xmlns:wp="http://schemas.openxmlformats.org/drawingml/2006/wordprocessingDrawing" xmlns:w10="urn:schemas-microsoft-com:office:word" xmlns:w="http://schemas.openxmlformats.org/wordprocessingml/2006/main" xmlns:wne="http://schemas.microsoft.com/office/word/2006/wordml" xmlns:sl="http://schemas.openxmlformats.org/schemaLibrary/2006/main" xmlns:a="http://schemas.openxmlformats.org/drawingml/2006/main" xmlns:pic="http://schemas.openxmlformats.org/drawingml/2006/picture" xmlns:c="http://schemas.openxmlformats.org/drawingml/2006/chart" xmlns:lc="http://schemas.openxmlformats.org/drawingml/2006/lockedCanvas" xmlns:dgm="http://schemas.openxmlformats.org/drawingml/2006/diagram" xmlns:wps="http://schemas.microsoft.com/office/word/2010/wordprocessingShape" xmlns:wpg="http://schemas.microsoft.com/office/word/2010/wordprocessingGroup" xmlns:w14="http://schemas.microsoft.com/office/word/2010/wordml" xmlns:w15="http://schemas.microsoft.com/office/word/2012/wordml">
-  <w:footnote w:id="0">
+  <w:footnote w:id="3">
     <w:p>
       <w:pPr>
         <w:spacing w:line="240" w:lineRule="auto"/>
@@ -25392,6 +25719,205 @@
           <w:rFonts w:ascii="Arial" w:cs="Arial" w:eastAsia="Arial" w:hAnsi="Arial"/>
           <w:rtl w:val="0"/>
         </w:rPr>
+        <w:t xml:space="preserve">  Link para documentação do projeto dentro do </w:t>
+      </w:r>
+      <w:r>
+        <w:rPr>
+          <w:rFonts w:ascii="Arial" w:cs="Arial" w:eastAsia="Arial" w:hAnsi="Arial"/>
+          <w:i w:val="1"/>
+          <w:rtl w:val="0"/>
+        </w:rPr>
+        <w:t xml:space="preserve">postman</w:t>
+      </w:r>
+      <w:r>
+        <w:rPr>
+          <w:rFonts w:ascii="Arial" w:cs="Arial" w:eastAsia="Arial" w:hAnsi="Arial"/>
+          <w:rtl w:val="0"/>
+        </w:rPr>
+        <w:t xml:space="preserve">: </w:t>
+      </w:r>
+      <w:hyperlink r:id="rId1">
+        <w:r>
+          <w:rPr>
+            <w:rFonts w:ascii="Arial" w:cs="Arial" w:eastAsia="Arial" w:hAnsi="Arial"/>
+            <w:color w:val="1155cc"/>
+            <w:u w:val="single"/>
+            <w:rtl w:val="0"/>
+          </w:rPr>
+          <w:t xml:space="preserve">https://documenter.getpostman.com/view/27352915/2s93ecuUim</w:t>
+        </w:r>
+      </w:hyperlink>
+      <w:r>
+        <w:rPr>
+          <w:rFonts w:ascii="Arial" w:cs="Arial" w:eastAsia="Arial" w:hAnsi="Arial"/>
+          <w:rtl w:val="0"/>
+        </w:rPr>
+        <w:t xml:space="preserve"> </w:t>
+      </w:r>
+    </w:p>
+  </w:footnote>
+  <w:footnote w:id="1">
+    <w:p>
+      <w:pPr>
+        <w:spacing w:line="240" w:lineRule="auto"/>
+        <w:rPr/>
+      </w:pPr>
+      <w:r>
+        <w:rPr>
+          <w:rStyle w:val="FootnoteReference"/>
+          <w:vertAlign w:val="superscript"/>
+        </w:rPr>
+        <w:footnoteRef/>
+      </w:r>
+      <w:r>
+        <w:rPr>
+          <w:rtl w:val="0"/>
+        </w:rPr>
+        <w:t xml:space="preserve"> </w:t>
+      </w:r>
+      <w:r>
+        <w:rPr>
+          <w:rFonts w:ascii="Arial" w:cs="Arial" w:eastAsia="Arial" w:hAnsi="Arial"/>
+          <w:rtl w:val="0"/>
+        </w:rPr>
+        <w:t xml:space="preserve">ECOmigo. Canva, 2023. </w:t>
+      </w:r>
+      <w:r>
+        <w:rPr>
+          <w:rFonts w:ascii="Arial" w:cs="Arial" w:eastAsia="Arial" w:hAnsi="Arial"/>
+          <w:rtl w:val="0"/>
+        </w:rPr>
+        <w:t xml:space="preserve">Guia de Estilo - </w:t>
+      </w:r>
+      <w:r>
+        <w:rPr>
+          <w:rFonts w:ascii="Arial" w:cs="Arial" w:eastAsia="Arial" w:hAnsi="Arial"/>
+          <w:rtl w:val="0"/>
+        </w:rPr>
+        <w:t xml:space="preserve">Dendem</w:t>
+      </w:r>
+      <w:r>
+        <w:rPr>
+          <w:rFonts w:ascii="Arial" w:cs="Arial" w:eastAsia="Arial" w:hAnsi="Arial"/>
+          <w:rtl w:val="0"/>
+        </w:rPr>
+        <w:t xml:space="preserve">.</w:t>
+      </w:r>
+      <w:r>
+        <w:rPr>
+          <w:rFonts w:ascii="Arial" w:cs="Arial" w:eastAsia="Arial" w:hAnsi="Arial"/>
+          <w:rtl w:val="0"/>
+        </w:rPr>
+        <w:t xml:space="preserve"> </w:t>
+      </w:r>
+      <w:r>
+        <w:rPr>
+          <w:rFonts w:ascii="Arial" w:cs="Arial" w:eastAsia="Arial" w:hAnsi="Arial"/>
+          <w:rtl w:val="0"/>
+        </w:rPr>
+        <w:t xml:space="preserve">Disponível em: &lt;</w:t>
+      </w:r>
+      <w:hyperlink r:id="rId2">
+        <w:r>
+          <w:rPr>
+            <w:rFonts w:ascii="Arial" w:cs="Arial" w:eastAsia="Arial" w:hAnsi="Arial"/>
+            <w:color w:val="1155cc"/>
+            <w:u w:val="single"/>
+            <w:rtl w:val="0"/>
+          </w:rPr>
+          <w:t xml:space="preserve">https://www.canva.com/design/DAFjSez44uk/sBiDpslOgqLmun-MMMEQ-w/edit?analyticsCorrelationId=6cb0460c-b953-4a53-8e69-b3d93bb4a523</w:t>
+        </w:r>
+      </w:hyperlink>
+      <w:r>
+        <w:rPr>
+          <w:rFonts w:ascii="Arial" w:cs="Arial" w:eastAsia="Arial" w:hAnsi="Arial"/>
+          <w:rtl w:val="0"/>
+        </w:rPr>
+        <w:t xml:space="preserve">&gt;. Último acesso em: 25 de maio de 2023.</w:t>
+      </w:r>
+      <w:r>
+        <w:rPr>
+          <w:rtl w:val="0"/>
+        </w:rPr>
+      </w:r>
+    </w:p>
+  </w:footnote>
+  <w:footnote w:id="2">
+    <w:p>
+      <w:pPr>
+        <w:spacing w:line="240" w:lineRule="auto"/>
+        <w:rPr>
+          <w:rFonts w:ascii="Arial" w:cs="Arial" w:eastAsia="Arial" w:hAnsi="Arial"/>
+        </w:rPr>
+      </w:pPr>
+      <w:r>
+        <w:rPr>
+          <w:rStyle w:val="FootnoteReference"/>
+          <w:vertAlign w:val="superscript"/>
+        </w:rPr>
+        <w:footnoteRef/>
+      </w:r>
+      <w:r>
+        <w:rPr>
+          <w:rFonts w:ascii="Arial" w:cs="Arial" w:eastAsia="Arial" w:hAnsi="Arial"/>
+          <w:rtl w:val="0"/>
+        </w:rPr>
+        <w:t xml:space="preserve"> ECOMIGO. Google Sheets, 2023. Tabulação de testes de usabilidade da aplicação web “Dendem”. Disponível em: &lt;</w:t>
+      </w:r>
+      <w:hyperlink r:id="rId3">
+        <w:r>
+          <w:rPr>
+            <w:rFonts w:ascii="Arial" w:cs="Arial" w:eastAsia="Arial" w:hAnsi="Arial"/>
+            <w:color w:val="1155cc"/>
+            <w:u w:val="single"/>
+            <w:rtl w:val="0"/>
+          </w:rPr>
+          <w:t xml:space="preserve">https://docs.google.com/spreadsheets/d/1MSVCYw8L1VS4yy4gd8RyFgnHFFTsrVd1HdFYcOPN-N4/edit#gid=0</w:t>
+        </w:r>
+      </w:hyperlink>
+      <w:r>
+        <w:rPr>
+          <w:rFonts w:ascii="Arial" w:cs="Arial" w:eastAsia="Arial" w:hAnsi="Arial"/>
+          <w:rtl w:val="0"/>
+        </w:rPr>
+        <w:t xml:space="preserve">&gt;. Acesso em: 07 de </w:t>
+      </w:r>
+      <w:r>
+        <w:rPr>
+          <w:rFonts w:ascii="Arial" w:cs="Arial" w:eastAsia="Arial" w:hAnsi="Arial"/>
+          <w:rtl w:val="0"/>
+        </w:rPr>
+        <w:t xml:space="preserve">jun.</w:t>
+      </w:r>
+      <w:r>
+        <w:rPr>
+          <w:rFonts w:ascii="Arial" w:cs="Arial" w:eastAsia="Arial" w:hAnsi="Arial"/>
+          <w:rtl w:val="0"/>
+        </w:rPr>
+        <w:t xml:space="preserve"> de 2023.</w:t>
+      </w:r>
+    </w:p>
+  </w:footnote>
+  <w:footnote w:id="0">
+    <w:p>
+      <w:pPr>
+        <w:spacing w:line="240" w:lineRule="auto"/>
+        <w:rPr>
+          <w:rFonts w:ascii="Arial" w:cs="Arial" w:eastAsia="Arial" w:hAnsi="Arial"/>
+        </w:rPr>
+      </w:pPr>
+      <w:r>
+        <w:rPr>
+          <w:rStyle w:val="FootnoteReference"/>
+          <w:vertAlign w:val="superscript"/>
+        </w:rPr>
+        <w:footnoteRef/>
+      </w:r>
+      <w:r>
+        <w:rPr>
+          <w:rFonts w:ascii="Arial" w:cs="Arial" w:eastAsia="Arial" w:hAnsi="Arial"/>
+          <w:rtl w:val="0"/>
+        </w:rPr>
         <w:t xml:space="preserve"> ECOmigo. Figma, 2023. </w:t>
       </w:r>
       <w:r>
@@ -25409,7 +25935,7 @@
         </w:rPr>
         <w:t xml:space="preserve">do projeto Dendém. Disponível em: &lt;</w:t>
       </w:r>
-      <w:hyperlink r:id="rId1">
+      <w:hyperlink r:id="rId4">
         <w:r>
           <w:rPr>
             <w:rFonts w:ascii="Arial" w:cs="Arial" w:eastAsia="Arial" w:hAnsi="Arial"/>
@@ -25420,184 +25946,6 @@
           <w:t xml:space="preserve">https://www.figma.com/file/YMVHEURRzVN9uRa6X0LojN/Dendem?</w:t>
         </w:r>
       </w:hyperlink>
-      <w:hyperlink r:id="rId2">
-        <w:r>
-          <w:rPr>
-            <w:rFonts w:ascii="Arial" w:cs="Arial" w:eastAsia="Arial" w:hAnsi="Arial"/>
-            <w:color w:val="1155cc"/>
-            <w:u w:val="single"/>
-            <w:rtl w:val="0"/>
-          </w:rPr>
-          <w:t xml:space="preserve">node-id=0%3A1&amp;t=jMijg4U8R7KIjg9e-1</w:t>
-        </w:r>
-      </w:hyperlink>
-      <w:r>
-        <w:rPr>
-          <w:rFonts w:ascii="Arial" w:cs="Arial" w:eastAsia="Arial" w:hAnsi="Arial"/>
-          <w:rtl w:val="0"/>
-        </w:rPr>
-        <w:t xml:space="preserve">&gt;.</w:t>
-      </w:r>
-      <w:r>
-        <w:rPr>
-          <w:rFonts w:ascii="Arial" w:cs="Arial" w:eastAsia="Arial" w:hAnsi="Arial"/>
-          <w:rtl w:val="0"/>
-        </w:rPr>
-        <w:t xml:space="preserve"> Último acesso em: 10 de maio de 2023.</w:t>
-      </w:r>
-    </w:p>
-  </w:footnote>
-  <w:footnote w:id="3">
-    <w:p>
-      <w:pPr>
-        <w:spacing w:line="240" w:lineRule="auto"/>
-        <w:rPr/>
-      </w:pPr>
-      <w:r>
-        <w:rPr>
-          <w:rStyle w:val="FootnoteReference"/>
-          <w:vertAlign w:val="superscript"/>
-        </w:rPr>
-        <w:footnoteRef/>
-      </w:r>
-      <w:r>
-        <w:rPr>
-          <w:rtl w:val="0"/>
-        </w:rPr>
-        <w:t xml:space="preserve">  Link para documentação do projeto dentro do </w:t>
-      </w:r>
-      <w:r>
-        <w:rPr>
-          <w:i w:val="1"/>
-          <w:rtl w:val="0"/>
-        </w:rPr>
-        <w:t xml:space="preserve">postman</w:t>
-      </w:r>
-      <w:r>
-        <w:rPr>
-          <w:rtl w:val="0"/>
-        </w:rPr>
-        <w:t xml:space="preserve">: </w:t>
-      </w:r>
-      <w:hyperlink r:id="rId3">
-        <w:r>
-          <w:rPr>
-            <w:color w:val="1155cc"/>
-            <w:u w:val="single"/>
-            <w:rtl w:val="0"/>
-          </w:rPr>
-          <w:t xml:space="preserve">https://documenter.getpostman.com/view/27352915/2s93ecuUim</w:t>
-        </w:r>
-      </w:hyperlink>
-      <w:r>
-        <w:rPr>
-          <w:rtl w:val="0"/>
-        </w:rPr>
-        <w:t xml:space="preserve"> </w:t>
-      </w:r>
-    </w:p>
-  </w:footnote>
-  <w:footnote w:id="1">
-    <w:p>
-      <w:pPr>
-        <w:spacing w:line="240" w:lineRule="auto"/>
-        <w:rPr/>
-      </w:pPr>
-      <w:r>
-        <w:rPr>
-          <w:rStyle w:val="FootnoteReference"/>
-          <w:vertAlign w:val="superscript"/>
-        </w:rPr>
-        <w:footnoteRef/>
-      </w:r>
-      <w:r>
-        <w:rPr>
-          <w:rtl w:val="0"/>
-        </w:rPr>
-        <w:t xml:space="preserve"> </w:t>
-      </w:r>
-      <w:r>
-        <w:rPr>
-          <w:rFonts w:ascii="Arial" w:cs="Arial" w:eastAsia="Arial" w:hAnsi="Arial"/>
-          <w:rtl w:val="0"/>
-        </w:rPr>
-        <w:t xml:space="preserve">ECOmigo. Canva, 2023. </w:t>
-      </w:r>
-      <w:r>
-        <w:rPr>
-          <w:rFonts w:ascii="Arial" w:cs="Arial" w:eastAsia="Arial" w:hAnsi="Arial"/>
-          <w:rtl w:val="0"/>
-        </w:rPr>
-        <w:t xml:space="preserve">Guia de Estilo - </w:t>
-      </w:r>
-      <w:r>
-        <w:rPr>
-          <w:rFonts w:ascii="Arial" w:cs="Arial" w:eastAsia="Arial" w:hAnsi="Arial"/>
-          <w:rtl w:val="0"/>
-        </w:rPr>
-        <w:t xml:space="preserve">Dendem.</w:t>
-      </w:r>
-      <w:r>
-        <w:rPr>
-          <w:rFonts w:ascii="Arial" w:cs="Arial" w:eastAsia="Arial" w:hAnsi="Arial"/>
-          <w:rtl w:val="0"/>
-        </w:rPr>
-        <w:t xml:space="preserve"> </w:t>
-      </w:r>
-      <w:r>
-        <w:rPr>
-          <w:rFonts w:ascii="Arial" w:cs="Arial" w:eastAsia="Arial" w:hAnsi="Arial"/>
-          <w:rtl w:val="0"/>
-        </w:rPr>
-        <w:t xml:space="preserve">Disponível em: &lt;</w:t>
-      </w:r>
-      <w:hyperlink r:id="rId4">
-        <w:r>
-          <w:rPr>
-            <w:rFonts w:ascii="Arial" w:cs="Arial" w:eastAsia="Arial" w:hAnsi="Arial"/>
-            <w:color w:val="1155cc"/>
-            <w:u w:val="single"/>
-            <w:rtl w:val="0"/>
-          </w:rPr>
-          <w:t xml:space="preserve">https://www.canva.com/design/DAFjSez44uk/sBiDpslOgqLmun-MMMEQ-w/edit?analyticsCorrelationId=6cb0460c-b953-4a53-8e69-b3d93bb4a523</w:t>
-        </w:r>
-      </w:hyperlink>
-      <w:r>
-        <w:rPr>
-          <w:rFonts w:ascii="Arial" w:cs="Arial" w:eastAsia="Arial" w:hAnsi="Arial"/>
-          <w:rtl w:val="0"/>
-        </w:rPr>
-        <w:t xml:space="preserve">&gt;. Último acesso em: 25 de maio de 2023.</w:t>
-      </w:r>
-      <w:r>
-        <w:rPr>
-          <w:rtl w:val="0"/>
-        </w:rPr>
-      </w:r>
-    </w:p>
-  </w:footnote>
-  <w:footnote w:id="2">
-    <w:p>
-      <w:pPr>
-        <w:spacing w:line="240" w:lineRule="auto"/>
-        <w:rPr>
-          <w:rFonts w:ascii="Arial" w:cs="Arial" w:eastAsia="Arial" w:hAnsi="Arial"/>
-        </w:rPr>
-      </w:pPr>
-      <w:r>
-        <w:rPr>
-          <w:rStyle w:val="FootnoteReference"/>
-          <w:vertAlign w:val="superscript"/>
-        </w:rPr>
-        <w:footnoteRef/>
-      </w:r>
-      <w:r>
-        <w:rPr>
-          <w:rFonts w:ascii="Arial" w:cs="Arial" w:eastAsia="Arial" w:hAnsi="Arial"/>
-          <w:rtl w:val="0"/>
-        </w:rPr>
-        <w:t xml:space="preserve"> ECOMIGO. Google Sheets, 2023. Tabulação de testes de usabilidade da aplicação web “Dendem”. Disponível em: &lt;</w:t>
-      </w:r>
       <w:hyperlink r:id="rId5">
         <w:r>
           <w:rPr>
@@ -25606,29 +25954,44 @@
             <w:u w:val="single"/>
             <w:rtl w:val="0"/>
           </w:rPr>
-          <w:t xml:space="preserve">https://docs.google.com/spreadsheets/d/1MSVCYw8L1VS4yy4gd8RyFgnHFFTsrVd1HdFYcOPN-N4/edit#gid=0</w:t>
+          <w:t xml:space="preserve">node-id=0%</w:t>
         </w:r>
       </w:hyperlink>
-      <w:r>
-        <w:rPr>
-          <w:rFonts w:ascii="Arial" w:cs="Arial" w:eastAsia="Arial" w:hAnsi="Arial"/>
-          <w:rtl w:val="0"/>
-        </w:rPr>
-        <w:t xml:space="preserve">&gt;. Acesso em: 07 de </w:t>
-      </w:r>
-      <w:r>
-        <w:rPr>
-          <w:rFonts w:ascii="Arial" w:cs="Arial" w:eastAsia="Arial" w:hAnsi="Arial"/>
-          <w:rtl w:val="0"/>
-        </w:rPr>
-        <w:t xml:space="preserve">jun.</w:t>
-      </w:r>
-      <w:r>
-        <w:rPr>
-          <w:rFonts w:ascii="Arial" w:cs="Arial" w:eastAsia="Arial" w:hAnsi="Arial"/>
-          <w:rtl w:val="0"/>
-        </w:rPr>
-        <w:t xml:space="preserve"> de 2023.</w:t>
+      <w:hyperlink r:id="rId6">
+        <w:r>
+          <w:rPr>
+            <w:rFonts w:ascii="Arial" w:cs="Arial" w:eastAsia="Arial" w:hAnsi="Arial"/>
+            <w:color w:val="1155cc"/>
+            <w:u w:val="single"/>
+            <w:rtl w:val="0"/>
+          </w:rPr>
+          <w:t xml:space="preserve">3A1&amp;t</w:t>
+        </w:r>
+      </w:hyperlink>
+      <w:hyperlink r:id="rId7">
+        <w:r>
+          <w:rPr>
+            <w:rFonts w:ascii="Arial" w:cs="Arial" w:eastAsia="Arial" w:hAnsi="Arial"/>
+            <w:color w:val="1155cc"/>
+            <w:u w:val="single"/>
+            <w:rtl w:val="0"/>
+          </w:rPr>
+          <w:t xml:space="preserve">=jMijg4U8R7KIjg9e-1</w:t>
+        </w:r>
+      </w:hyperlink>
+      <w:r>
+        <w:rPr>
+          <w:rFonts w:ascii="Arial" w:cs="Arial" w:eastAsia="Arial" w:hAnsi="Arial"/>
+          <w:rtl w:val="0"/>
+        </w:rPr>
+        <w:t xml:space="preserve">&gt;.</w:t>
+      </w:r>
+      <w:r>
+        <w:rPr>
+          <w:rFonts w:ascii="Arial" w:cs="Arial" w:eastAsia="Arial" w:hAnsi="Arial"/>
+          <w:rtl w:val="0"/>
+        </w:rPr>
+        <w:t xml:space="preserve"> Último acesso em: 10 de maio de 2023.</w:t>
       </w:r>
     </w:p>
   </w:footnote>
@@ -29299,7 +29662,7 @@
 
 <file path=customXML/item1.xml><?xml version="1.0" encoding="utf-8"?>
 <go:gDocsCustomXmlDataStorage xmlns:go="http://customooxmlschemas.google.com/" xmlns:r="http://schemas.openxmlformats.org/officeDocument/2006/relationships" uri="GoogleDocsCustomDataVersion2">
-  <go:docsCustomData xmlns:go="http://customooxmlschemas.google.com/" roundtripDataSignature="AMtx7mgG8RLFAGrL6Y1bgPhF2OP91mmTCg==">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</go:docsCustomData>
+  <go:docsCustomData xmlns:go="http://customooxmlschemas.google.com/" roundtripDataSignature="AMtx7mhZSTzeG6florecxD5x0tZCzSHy7Q==">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</go:docsCustomData>
 </go:gDocsCustomXmlDataStorage>
 </file>
 

</xml_diff>